<commit_message>
actualizacion informe del proyecto
</commit_message>
<xml_diff>
--- a/documentacion/INFORME DE PROYECTO.docx
+++ b/documentacion/INFORME DE PROYECTO.docx
@@ -12,8 +12,8 @@
       </w:pPr>
       <w:r>
         <w:rPr>
-          <w:sz w:val="72"/>
-          <w:szCs w:val="72"/>
+          <w:rStyle w:val="TtuloCar"/>
+          <w:color w:val="0F4761" w:themeColor="accent1" w:themeShade="BF"/>
         </w:rPr>
         <w:t>INFORME DE PROYECTO</w:t>
       </w:r>
@@ -22,50 +22,43 @@
       </w:r>
       <w:r>
         <w:rPr>
-          <w:sz w:val="52"/>
-          <w:szCs w:val="52"/>
+          <w:rStyle w:val="Ttulo1Car"/>
         </w:rPr>
         <w:t xml:space="preserve">Gestión de </w:t>
       </w:r>
       <w:r>
         <w:rPr>
-          <w:sz w:val="52"/>
-          <w:szCs w:val="52"/>
+          <w:rStyle w:val="Ttulo1Car"/>
         </w:rPr>
         <w:t>P</w:t>
       </w:r>
       <w:r>
         <w:rPr>
-          <w:sz w:val="52"/>
-          <w:szCs w:val="52"/>
+          <w:rStyle w:val="Ttulo1Car"/>
         </w:rPr>
         <w:t xml:space="preserve">roducción de </w:t>
       </w:r>
       <w:r>
         <w:rPr>
-          <w:sz w:val="52"/>
-          <w:szCs w:val="52"/>
+          <w:rStyle w:val="Ttulo1Car"/>
         </w:rPr>
         <w:t>B</w:t>
       </w:r>
       <w:r>
         <w:rPr>
-          <w:sz w:val="52"/>
-          <w:szCs w:val="52"/>
+          <w:rStyle w:val="Ttulo1Car"/>
         </w:rPr>
         <w:t xml:space="preserve">ienes </w:t>
       </w:r>
       <w:r>
         <w:rPr>
-          <w:sz w:val="52"/>
-          <w:szCs w:val="52"/>
+          <w:rStyle w:val="Ttulo1Car"/>
         </w:rPr>
         <w:t>T</w:t>
       </w:r>
       <w:r>
         <w:rPr>
-          <w:sz w:val="52"/>
-          <w:szCs w:val="52"/>
+          <w:rStyle w:val="Ttulo1Car"/>
         </w:rPr>
         <w:t>ransables</w:t>
       </w:r>
@@ -96,7 +89,7 @@
                     </pic:cNvPicPr>
                   </pic:nvPicPr>
                   <pic:blipFill>
-                    <a:blip r:embed="rId4">
+                    <a:blip r:embed="rId5">
                       <a:extLst>
                         <a:ext uri="{28A0092B-C50C-407E-A947-70E740481C1C}">
                           <a14:useLocalDpi xmlns:a14="http://schemas.microsoft.com/office/drawing/2010/main" val="0"/>
@@ -130,6 +123,11 @@
     </w:p>
     <w:p>
       <w:pPr>
+        <w:jc w:val="center"/>
+      </w:pPr>
+    </w:p>
+    <w:p>
+      <w:pPr>
         <w:rPr>
           <w:sz w:val="28"/>
           <w:szCs w:val="28"/>
@@ -137,10 +135,17 @@
       </w:pPr>
       <w:r>
         <w:rPr>
+          <w:rStyle w:val="Ttulo2Car"/>
+        </w:rPr>
+        <w:t>Integrantes:</w:t>
+      </w:r>
+      <w:r>
+        <w:rPr>
           <w:sz w:val="28"/>
           <w:szCs w:val="28"/>
         </w:rPr>
-        <w:t>Integrantes:</w:t>
+        <w:br/>
+        <w:t>Thomas Budeguer</w:t>
       </w:r>
       <w:r>
         <w:rPr>
@@ -148,13 +153,15 @@
           <w:szCs w:val="28"/>
         </w:rPr>
         <w:br/>
+        <w:t>Pedro Carrizo</w:t>
       </w:r>
       <w:r>
         <w:rPr>
           <w:sz w:val="28"/>
           <w:szCs w:val="28"/>
         </w:rPr>
-        <w:t>Thomas Budeguer</w:t>
+        <w:br/>
+        <w:t>Alejandro Martín Madero</w:t>
       </w:r>
       <w:r>
         <w:rPr>
@@ -162,121 +169,296 @@
           <w:szCs w:val="28"/>
         </w:rPr>
         <w:br/>
-        <w:t>Pedro Carrizo</w:t>
-      </w:r>
-      <w:r>
+        <w:t>Gabriel Edgardo Salas</w:t>
+      </w:r>
+    </w:p>
+    <w:p>
+      <w:pPr>
         <w:rPr>
           <w:sz w:val="28"/>
           <w:szCs w:val="28"/>
         </w:rPr>
-        <w:br/>
-        <w:t>Alejandro Martín Madero</w:t>
-      </w:r>
-      <w:r>
+      </w:pPr>
+    </w:p>
+    <w:p>
+      <w:pPr>
+        <w:jc w:val="center"/>
         <w:rPr>
           <w:sz w:val="28"/>
           <w:szCs w:val="28"/>
         </w:rPr>
+      </w:pPr>
+      <w:r>
+        <w:rPr>
+          <w:sz w:val="28"/>
+          <w:szCs w:val="28"/>
+        </w:rPr>
+        <w:t>01/10/2024</w:t>
+      </w:r>
+      <w:r>
+        <w:rPr>
+          <w:sz w:val="28"/>
+          <w:szCs w:val="28"/>
+        </w:rPr>
         <w:br/>
-        <w:t>Gabriel Edgardo Salas</w:t>
+        <w:t>UTN FRGP - Programación II</w:t>
+      </w:r>
+    </w:p>
+    <w:p>
+      <w:pPr>
+        <w:pStyle w:val="Ttulo2"/>
+      </w:pPr>
+      <w:r>
+        <w:lastRenderedPageBreak/>
+        <w:t>Introducción</w:t>
+      </w:r>
+    </w:p>
+    <w:p>
+      <w:r>
+        <w:t>El sistema por desarrollar</w:t>
+      </w:r>
+      <w:r>
+        <w:t xml:space="preserve"> tiene el propósito de gestionar </w:t>
+      </w:r>
+      <w:r>
+        <w:t xml:space="preserve">automáticamente </w:t>
+      </w:r>
+      <w:r>
+        <w:t xml:space="preserve">el proceso de producción de bienes manufacturables, </w:t>
+      </w:r>
+      <w:r>
+        <w:t>ye</w:t>
+      </w:r>
+      <w:r>
+        <w:t>ndo</w:t>
+      </w:r>
+      <w:r>
+        <w:t xml:space="preserve"> desde la gestión de insumos hasta la producción de producto terminado. El sistema permitirá el manejo integral de órdenes de producción remitos, facturas, producción de productos semielaborados y su integración en el ciclo de producción.</w:t>
+      </w:r>
+    </w:p>
+    <w:p>
+      <w:pPr>
+        <w:pStyle w:val="Ttulo2"/>
+        <w:rPr>
+          <w:sz w:val="22"/>
+          <w:szCs w:val="22"/>
+        </w:rPr>
+      </w:pPr>
+      <w:r>
+        <w:t>Funcionamiento</w:t>
+      </w:r>
+      <w:r>
+        <w:t xml:space="preserve"> </w:t>
+      </w:r>
+    </w:p>
+    <w:p>
+      <w:r>
+        <w:t xml:space="preserve">El objetivo principal del programa será llevar un stock dinámico de los insumos de una fabrica manufacturera, para esto </w:t>
+      </w:r>
+      <w:r>
+        <w:t>contará</w:t>
+      </w:r>
+      <w:r>
+        <w:t xml:space="preserve"> con una interfaz el cual permitirá ingresar insumos, </w:t>
+      </w:r>
+      <w:r>
+        <w:t>y descontar automáticamente los mismos según una determinada cantidad de productos producidos.</w:t>
+      </w:r>
+      <w:r>
+        <w:br/>
+      </w:r>
+      <w:r>
+        <w:br/>
+        <w:t xml:space="preserve">Para esto se implementarán el ingreso a través de remitos, que pueden estar o no pendientes a una orden de compra previa, y ordenes de </w:t>
+      </w:r>
+      <w:r>
+        <w:t>preproducción concretados (semielaborados)</w:t>
+      </w:r>
+      <w:r>
+        <w:t xml:space="preserve"> a su vez estos insumos se descontaran a través de ordenes de producción concretados, ordenes de preproducción concretado</w:t>
+      </w:r>
+      <w:r>
+        <w:t>s , y orden de baja y devoluciones a proveedor</w:t>
+      </w:r>
+      <w:r>
+        <w:t xml:space="preserve"> tal se muestra en la figura 1</w:t>
+      </w:r>
+      <w:r>
+        <w:t>.</w:t>
+      </w:r>
+    </w:p>
+    <w:p/>
+    <w:p>
+      <w:pPr>
+        <w:pStyle w:val="Sinespaciado"/>
+        <w:jc w:val="center"/>
+        <w:rPr>
+          <w:sz w:val="20"/>
+          <w:szCs w:val="20"/>
+        </w:rPr>
+      </w:pPr>
+      <w:r>
+        <w:drawing>
+          <wp:inline distT="0" distB="0" distL="0" distR="0" wp14:anchorId="717C9BCB" wp14:editId="50483BB7">
+            <wp:extent cx="5400040" cy="1797050"/>
+            <wp:effectExtent l="0" t="0" r="0" b="0"/>
+            <wp:docPr id="310322017" name="Imagen 1" descr="Diagrama&#10;&#10;Descripción generada automáticamente"/>
+            <wp:cNvGraphicFramePr>
+              <a:graphicFrameLocks xmlns:a="http://schemas.openxmlformats.org/drawingml/2006/main" noChangeAspect="1"/>
+            </wp:cNvGraphicFramePr>
+            <a:graphic xmlns:a="http://schemas.openxmlformats.org/drawingml/2006/main">
+              <a:graphicData uri="http://schemas.openxmlformats.org/drawingml/2006/picture">
+                <pic:pic xmlns:pic="http://schemas.openxmlformats.org/drawingml/2006/picture">
+                  <pic:nvPicPr>
+                    <pic:cNvPr id="310322017" name="Imagen 1" descr="Diagrama&#10;&#10;Descripción generada automáticamente"/>
+                    <pic:cNvPicPr/>
+                  </pic:nvPicPr>
+                  <pic:blipFill>
+                    <a:blip r:embed="rId6"/>
+                    <a:stretch>
+                      <a:fillRect/>
+                    </a:stretch>
+                  </pic:blipFill>
+                  <pic:spPr>
+                    <a:xfrm>
+                      <a:off x="0" y="0"/>
+                      <a:ext cx="5400040" cy="1797050"/>
+                    </a:xfrm>
+                    <a:prstGeom prst="rect">
+                      <a:avLst/>
+                    </a:prstGeom>
+                  </pic:spPr>
+                </pic:pic>
+              </a:graphicData>
+            </a:graphic>
+          </wp:inline>
+        </w:drawing>
+      </w:r>
+      <w:r>
+        <w:br/>
+      </w:r>
+      <w:r>
+        <w:rPr>
+          <w:sz w:val="20"/>
+          <w:szCs w:val="20"/>
+        </w:rPr>
+        <w:t>figura 1 esquema de insumos.</w:t>
+      </w:r>
+    </w:p>
+    <w:p>
+      <w:pPr>
+        <w:pStyle w:val="Sinespaciado"/>
+        <w:rPr>
+          <w:sz w:val="20"/>
+          <w:szCs w:val="20"/>
+        </w:rPr>
+      </w:pPr>
+    </w:p>
+    <w:p>
+      <w:r>
+        <w:t xml:space="preserve">Las ordenes de </w:t>
+      </w:r>
+      <w:r>
+        <w:t>producción completadas</w:t>
+      </w:r>
+      <w:r>
+        <w:t xml:space="preserve"> </w:t>
+      </w:r>
+      <w:r>
+        <w:t xml:space="preserve">y devoluciones de clientes </w:t>
+      </w:r>
+      <w:r>
+        <w:t>sumaran al stock de productos terminados</w:t>
+      </w:r>
+      <w:r>
+        <w:t xml:space="preserve">, y restaran los remitos, ordenes de </w:t>
+      </w:r>
+      <w:proofErr w:type="spellStart"/>
+      <w:r>
+        <w:t>scrap</w:t>
+      </w:r>
+      <w:proofErr w:type="spellEnd"/>
+      <w:r>
+        <w:t xml:space="preserve"> y ordenes de ventas completados (fig2).</w:t>
+      </w:r>
+    </w:p>
+    <w:p/>
+    <w:p/>
+    <w:p/>
+    <w:p>
+      <w:r>
+        <w:br/>
       </w:r>
     </w:p>
     <w:p>
       <w:pPr>
         <w:jc w:val="center"/>
         <w:rPr>
-          <w:sz w:val="28"/>
-          <w:szCs w:val="28"/>
-        </w:rPr>
-      </w:pPr>
-      <w:r>
-        <w:rPr>
-          <w:sz w:val="28"/>
-          <w:szCs w:val="28"/>
-        </w:rPr>
-        <w:t>01/10/2024</w:t>
-      </w:r>
-      <w:r>
-        <w:rPr>
-          <w:sz w:val="28"/>
-          <w:szCs w:val="28"/>
-        </w:rPr>
-        <w:br/>
-      </w:r>
-      <w:r>
-        <w:rPr>
-          <w:sz w:val="28"/>
-          <w:szCs w:val="28"/>
-        </w:rPr>
-        <w:t xml:space="preserve">UTN FRGP - </w:t>
-      </w:r>
-      <w:r>
-        <w:rPr>
-          <w:sz w:val="28"/>
-          <w:szCs w:val="28"/>
-        </w:rPr>
-        <w:t>Programación</w:t>
-      </w:r>
-      <w:r>
-        <w:rPr>
-          <w:sz w:val="28"/>
-          <w:szCs w:val="28"/>
-        </w:rPr>
-        <w:t xml:space="preserve"> II</w:t>
-      </w:r>
-    </w:p>
-    <w:p>
-      <w:pPr>
-        <w:rPr>
-          <w:sz w:val="28"/>
-          <w:szCs w:val="28"/>
-        </w:rPr>
-      </w:pPr>
-      <w:r>
-        <w:rPr>
-          <w:sz w:val="28"/>
-          <w:szCs w:val="28"/>
-        </w:rPr>
-        <w:lastRenderedPageBreak/>
-        <w:t>Introducción</w:t>
-      </w:r>
-    </w:p>
-    <w:p>
-      <w:proofErr w:type="gramStart"/>
-      <w:r>
-        <w:t>El sistema a desarrollar</w:t>
-      </w:r>
-      <w:proofErr w:type="gramEnd"/>
-      <w:r>
-        <w:t xml:space="preserve"> tiene el propósito de gestionar el proceso de producción de bienes </w:t>
-      </w:r>
-      <w:r>
-        <w:t>manufacturables</w:t>
-      </w:r>
-      <w:r>
-        <w:t>, yendo desde la gestión de insumos hasta la producción de producto terminado. El sistema permitirá el manejo integral de órdenes de producción remitos, facturas, producción de productos semielaborados y su integración en el ciclo de producción.</w:t>
-      </w:r>
-    </w:p>
-    <w:p>
-      <w:pPr>
-        <w:rPr>
           <w:sz w:val="22"/>
           <w:szCs w:val="22"/>
         </w:rPr>
       </w:pPr>
       <w:r>
-        <w:rPr>
-          <w:sz w:val="28"/>
-          <w:szCs w:val="28"/>
-        </w:rPr>
-        <w:t>Desarrollo</w:t>
+        <w:lastRenderedPageBreak/>
+        <w:drawing>
+          <wp:inline distT="0" distB="0" distL="0" distR="0" wp14:anchorId="0D457129" wp14:editId="3C85C5F1">
+            <wp:extent cx="5400040" cy="1040130"/>
+            <wp:effectExtent l="0" t="0" r="0" b="7620"/>
+            <wp:docPr id="60920051" name="Imagen 1" descr="Texto&#10;&#10;Descripción generada automáticamente"/>
+            <wp:cNvGraphicFramePr>
+              <a:graphicFrameLocks xmlns:a="http://schemas.openxmlformats.org/drawingml/2006/main" noChangeAspect="1"/>
+            </wp:cNvGraphicFramePr>
+            <a:graphic xmlns:a="http://schemas.openxmlformats.org/drawingml/2006/main">
+              <a:graphicData uri="http://schemas.openxmlformats.org/drawingml/2006/picture">
+                <pic:pic xmlns:pic="http://schemas.openxmlformats.org/drawingml/2006/picture">
+                  <pic:nvPicPr>
+                    <pic:cNvPr id="60920051" name="Imagen 1" descr="Texto&#10;&#10;Descripción generada automáticamente"/>
+                    <pic:cNvPicPr/>
+                  </pic:nvPicPr>
+                  <pic:blipFill>
+                    <a:blip r:embed="rId7"/>
+                    <a:stretch>
+                      <a:fillRect/>
+                    </a:stretch>
+                  </pic:blipFill>
+                  <pic:spPr>
+                    <a:xfrm>
+                      <a:off x="0" y="0"/>
+                      <a:ext cx="5400040" cy="1040130"/>
+                    </a:xfrm>
+                    <a:prstGeom prst="rect">
+                      <a:avLst/>
+                    </a:prstGeom>
+                  </pic:spPr>
+                </pic:pic>
+              </a:graphicData>
+            </a:graphic>
+          </wp:inline>
+        </w:drawing>
+      </w:r>
+      <w:r>
+        <w:br/>
       </w:r>
       <w:r>
         <w:rPr>
           <w:sz w:val="22"/>
           <w:szCs w:val="22"/>
         </w:rPr>
+        <w:t>figura 2, esquema de outputs.</w:t>
+      </w:r>
+    </w:p>
+    <w:p>
+      <w:r>
+        <w:t>A su vez el programa podrá administrar los proveedores que tiene y que insumo provee cada uno, pudiendo tener mas de un proveedor por insumo. Sin embargo, solo habrá uno que actuará como principal dejando al resto como proveedores auxiliares.</w:t>
+      </w:r>
+    </w:p>
+    <w:p>
+      <w:r>
+        <w:t>También se podrá administrar facturas que modificaran el precio de los insumos y por ende los costos de producción asociado a los insumos, estas facturas deben estar asociadas a uno o más remitos.</w:t>
+      </w:r>
+      <w:r>
         <w:br/>
+        <w:t>A si mismo todas estas acciones quedara registrada por un log interno, que servirá para hacer informes detallados con todas las actividades realizadas.</w:t>
       </w:r>
     </w:p>
     <w:p>
@@ -287,77 +469,41 @@
         </w:rPr>
       </w:pPr>
       <w:r>
+        <w:t xml:space="preserve">Y por </w:t>
+      </w:r>
+      <w:r>
+        <w:t>último</w:t>
+      </w:r>
+      <w:r>
+        <w:t xml:space="preserve"> todas estas acciones se podrán llevar a cabo con un sistema de privilegios el cuales contara con dos tipos de usuarios, administrador y consultor. El administrador podrá realizar todas las acciones relacionadas a la manipulación de stock descrita anteriormente y el consultor solo podrá consultar cada uno de los ítems sin modificar el stock.</w:t>
+      </w:r>
+      <w:r>
         <w:rPr>
           <w:sz w:val="22"/>
           <w:szCs w:val="22"/>
         </w:rPr>
-        <w:t xml:space="preserve">El objetivo principal del programa es gestionar automáticamente el stock de inputs ya sea de proveedores </w:t>
-      </w:r>
-      <w:proofErr w:type="gramStart"/>
-      <w:r>
+        <w:br/>
+      </w:r>
+      <w:r>
+        <w:rPr>
+          <w:rStyle w:val="Ttulo2Car"/>
+        </w:rPr>
+        <w:br/>
+      </w:r>
+      <w:r>
+        <w:rPr>
+          <w:rStyle w:val="Ttulo2Car"/>
+        </w:rPr>
+        <w:t>Interfaz de usuario</w:t>
+      </w:r>
+    </w:p>
+    <w:p>
+      <w:pPr>
         <w:rPr>
           <w:sz w:val="22"/>
           <w:szCs w:val="22"/>
         </w:rPr>
-        <w:t>externos</w:t>
-      </w:r>
-      <w:proofErr w:type="gramEnd"/>
-      <w:r>
-        <w:rPr>
-          <w:sz w:val="22"/>
-          <w:szCs w:val="22"/>
-        </w:rPr>
-        <w:t xml:space="preserve"> </w:t>
-      </w:r>
-      <w:r>
-        <w:rPr>
-          <w:sz w:val="22"/>
-          <w:szCs w:val="22"/>
-        </w:rPr>
-        <w:t xml:space="preserve">así como de producción </w:t>
-      </w:r>
-      <w:r>
-        <w:rPr>
-          <w:sz w:val="22"/>
-          <w:szCs w:val="22"/>
-        </w:rPr>
-        <w:t>(semielaborados) p</w:t>
-      </w:r>
-      <w:r>
-        <w:rPr>
-          <w:sz w:val="22"/>
-          <w:szCs w:val="22"/>
-        </w:rPr>
-        <w:t>ara la producción de</w:t>
-      </w:r>
-      <w:r>
-        <w:rPr>
-          <w:sz w:val="22"/>
-          <w:szCs w:val="22"/>
-        </w:rPr>
-        <w:t xml:space="preserve"> productos</w:t>
-      </w:r>
-      <w:r>
-        <w:rPr>
-          <w:sz w:val="22"/>
-          <w:szCs w:val="22"/>
-        </w:rPr>
-        <w:t xml:space="preserve"> manufactura</w:t>
-      </w:r>
-      <w:r>
-        <w:rPr>
-          <w:sz w:val="22"/>
-          <w:szCs w:val="22"/>
-        </w:rPr>
-        <w:t>bles.</w:t>
-      </w:r>
-      <w:r>
-        <w:rPr>
-          <w:sz w:val="22"/>
-          <w:szCs w:val="22"/>
-        </w:rPr>
-        <w:br/>
-      </w:r>
+      </w:pPr>
     </w:p>
     <w:sectPr>
       <w:pgSz w:w="11906" w:h="16838"/>
@@ -797,7 +943,6 @@
     <w:next w:val="Normal"/>
     <w:link w:val="Ttulo2Car"/>
     <w:uiPriority w:val="9"/>
-    <w:semiHidden/>
     <w:unhideWhenUsed/>
     <w:qFormat/>
     <w:rsid w:val="00136EBD"/>
@@ -972,6 +1117,7 @@
   <w:style w:type="character" w:default="1" w:styleId="Fuentedeprrafopredeter">
     <w:name w:val="Default Paragraph Font"/>
     <w:uiPriority w:val="1"/>
+    <w:semiHidden/>
     <w:unhideWhenUsed/>
   </w:style>
   <w:style w:type="table" w:default="1" w:styleId="Tablanormal">
@@ -1013,7 +1159,6 @@
     <w:basedOn w:val="Fuentedeprrafopredeter"/>
     <w:link w:val="Ttulo2"/>
     <w:uiPriority w:val="9"/>
-    <w:semiHidden/>
     <w:rsid w:val="00136EBD"/>
     <w:rPr>
       <w:rFonts w:asciiTheme="majorHAnsi" w:eastAsiaTheme="majorEastAsia" w:hAnsiTheme="majorHAnsi" w:cstheme="majorBidi"/>
@@ -1284,6 +1429,15 @@
       <w:color w:val="0F4761" w:themeColor="accent1" w:themeShade="BF"/>
       <w:spacing w:val="5"/>
     </w:rPr>
+  </w:style>
+  <w:style w:type="paragraph" w:styleId="Sinespaciado">
+    <w:name w:val="No Spacing"/>
+    <w:uiPriority w:val="1"/>
+    <w:qFormat/>
+    <w:rsid w:val="007143F2"/>
+    <w:pPr>
+      <w:spacing w:after="0" w:line="240" w:lineRule="auto"/>
+    </w:pPr>
   </w:style>
 </w:styles>
 </file>
@@ -1581,4 +1735,16 @@
     </a:ext>
   </a:extLst>
 </a:theme>
+</file>
+
+<file path=customXml/item1.xml><?xml version="1.0" encoding="utf-8"?>
+<b:Sources xmlns:b="http://schemas.openxmlformats.org/officeDocument/2006/bibliography" xmlns="http://schemas.openxmlformats.org/officeDocument/2006/bibliography" SelectedStyle="\APASixthEditionOfficeOnline.xsl" StyleName="APA" Version="6"/>
+</file>
+
+<file path=customXml/itemProps1.xml><?xml version="1.0" encoding="utf-8"?>
+<ds:datastoreItem xmlns:ds="http://schemas.openxmlformats.org/officeDocument/2006/customXml" ds:itemID="{CC296A26-F7D0-48A2-91ED-49FA1D616303}">
+  <ds:schemaRefs>
+    <ds:schemaRef ds:uri="http://schemas.openxmlformats.org/officeDocument/2006/bibliography"/>
+  </ds:schemaRefs>
+</ds:datastoreItem>
 </file>
</xml_diff>

<commit_message>
diagrama de clases modificados
</commit_message>
<xml_diff>
--- a/documentacion/INFORME DE PROYECTO.docx
+++ b/documentacion/INFORME DE PROYECTO.docx
@@ -298,11 +298,14 @@
         </w:rPr>
       </w:pPr>
       <w:r>
+        <w:rPr>
+          <w:noProof/>
+        </w:rPr>
         <w:drawing>
-          <wp:inline distT="0" distB="0" distL="0" distR="0" wp14:anchorId="717C9BCB" wp14:editId="50483BB7">
-            <wp:extent cx="5400040" cy="1797050"/>
+          <wp:inline distT="0" distB="0" distL="0" distR="0" wp14:anchorId="076CCF63" wp14:editId="421B8604">
+            <wp:extent cx="5400040" cy="1720215"/>
             <wp:effectExtent l="0" t="0" r="0" b="0"/>
-            <wp:docPr id="310322017" name="Imagen 1" descr="Diagrama&#10;&#10;Descripción generada automáticamente"/>
+            <wp:docPr id="2007972322" name="Imagen 1" descr="Diagrama&#10;&#10;Descripción generada automáticamente"/>
             <wp:cNvGraphicFramePr>
               <a:graphicFrameLocks xmlns:a="http://schemas.openxmlformats.org/drawingml/2006/main" noChangeAspect="1"/>
             </wp:cNvGraphicFramePr>
@@ -310,7 +313,7 @@
               <a:graphicData uri="http://schemas.openxmlformats.org/drawingml/2006/picture">
                 <pic:pic xmlns:pic="http://schemas.openxmlformats.org/drawingml/2006/picture">
                   <pic:nvPicPr>
-                    <pic:cNvPr id="310322017" name="Imagen 1" descr="Diagrama&#10;&#10;Descripción generada automáticamente"/>
+                    <pic:cNvPr id="2007972322" name="Imagen 1" descr="Diagrama&#10;&#10;Descripción generada automáticamente"/>
                     <pic:cNvPicPr/>
                   </pic:nvPicPr>
                   <pic:blipFill>
@@ -322,7 +325,7 @@
                   <pic:spPr>
                     <a:xfrm>
                       <a:off x="0" y="0"/>
-                      <a:ext cx="5400040" cy="1797050"/>
+                      <a:ext cx="5400040" cy="1720215"/>
                     </a:xfrm>
                     <a:prstGeom prst="rect">
                       <a:avLst/>
@@ -342,7 +345,7 @@
           <w:sz w:val="20"/>
           <w:szCs w:val="20"/>
         </w:rPr>
-        <w:t>figura 1 esquema de insumos.</w:t>
+        <w:t>figura 1 esquema de insumos</w:t>
       </w:r>
     </w:p>
     <w:p>
@@ -371,15 +374,7 @@
         <w:t>sumaran al stock de productos terminados</w:t>
       </w:r>
       <w:r>
-        <w:t xml:space="preserve">, y restaran los remitos, ordenes de </w:t>
-      </w:r>
-      <w:proofErr w:type="spellStart"/>
-      <w:r>
-        <w:t>scrap</w:t>
-      </w:r>
-      <w:proofErr w:type="spellEnd"/>
-      <w:r>
-        <w:t xml:space="preserve"> y ordenes de ventas completados (fig2).</w:t>
+        <w:t>, y restaran los remitos, scrap y ordenes de ventas (fig2).</w:t>
       </w:r>
     </w:p>
     <w:p/>
@@ -399,12 +394,15 @@
         </w:rPr>
       </w:pPr>
       <w:r>
+        <w:rPr>
+          <w:noProof/>
+        </w:rPr>
         <w:lastRenderedPageBreak/>
         <w:drawing>
-          <wp:inline distT="0" distB="0" distL="0" distR="0" wp14:anchorId="0D457129" wp14:editId="3C85C5F1">
+          <wp:inline distT="0" distB="0" distL="0" distR="0" wp14:anchorId="5897CDE1" wp14:editId="3E0819D4">
             <wp:extent cx="5400040" cy="1040130"/>
             <wp:effectExtent l="0" t="0" r="0" b="7620"/>
-            <wp:docPr id="60920051" name="Imagen 1" descr="Texto&#10;&#10;Descripción generada automáticamente"/>
+            <wp:docPr id="29146951" name="Imagen 1" descr="Imagen que contiene Texto&#10;&#10;Descripción generada automáticamente"/>
             <wp:cNvGraphicFramePr>
               <a:graphicFrameLocks xmlns:a="http://schemas.openxmlformats.org/drawingml/2006/main" noChangeAspect="1"/>
             </wp:cNvGraphicFramePr>
@@ -412,7 +410,7 @@
               <a:graphicData uri="http://schemas.openxmlformats.org/drawingml/2006/picture">
                 <pic:pic xmlns:pic="http://schemas.openxmlformats.org/drawingml/2006/picture">
                   <pic:nvPicPr>
-                    <pic:cNvPr id="60920051" name="Imagen 1" descr="Texto&#10;&#10;Descripción generada automáticamente"/>
+                    <pic:cNvPr id="29146951" name="Imagen 1" descr="Imagen que contiene Texto&#10;&#10;Descripción generada automáticamente"/>
                     <pic:cNvPicPr/>
                   </pic:nvPicPr>
                   <pic:blipFill>
@@ -464,37 +462,119 @@
     <w:p>
       <w:pPr>
         <w:rPr>
+          <w:rStyle w:val="Ttulo2Car"/>
+        </w:rPr>
+      </w:pPr>
+      <w:r>
+        <w:t xml:space="preserve">Y por </w:t>
+      </w:r>
+      <w:r>
+        <w:t>último</w:t>
+      </w:r>
+      <w:r>
+        <w:t xml:space="preserve"> todas estas acciones se podrán llevar a cabo con un sistema de privilegios el cuales contara con dos tipos de usuarios, administrador y </w:t>
+      </w:r>
+      <w:r>
+        <w:t>Vendedor</w:t>
+      </w:r>
+      <w:r>
+        <w:t>. El administrador podrá realizar todas las acciones relacionadas a la manipulación de stock descrita anteriormente y el consultor solo podrá consultar cada uno de los ítems sin modificar el stock.</w:t>
+      </w:r>
+      <w:r>
+        <w:rPr>
           <w:sz w:val="22"/>
           <w:szCs w:val="22"/>
         </w:rPr>
+        <w:br/>
+      </w:r>
+      <w:r>
+        <w:rPr>
+          <w:rStyle w:val="Ttulo2Car"/>
+        </w:rPr>
+        <w:br/>
+      </w:r>
+      <w:r>
+        <w:rPr>
+          <w:rStyle w:val="Ttulo2Car"/>
+        </w:rPr>
+        <w:t>Interfaz de usuario</w:t>
+      </w:r>
+    </w:p>
+    <w:p>
+      <w:pPr>
+        <w:rPr>
+          <w:rStyle w:val="Ttulo2Car"/>
+        </w:rPr>
       </w:pPr>
       <w:r>
-        <w:t xml:space="preserve">Y por </w:t>
-      </w:r>
-      <w:r>
-        <w:t>último</w:t>
-      </w:r>
-      <w:r>
-        <w:t xml:space="preserve"> todas estas acciones se podrán llevar a cabo con un sistema de privilegios el cuales contara con dos tipos de usuarios, administrador y consultor. El administrador podrá realizar todas las acciones relacionadas a la manipulación de stock descrita anteriormente y el consultor solo podrá consultar cada uno de los ítems sin modificar el stock.</w:t>
-      </w:r>
-      <w:r>
+        <w:rPr>
+          <w:rStyle w:val="Ttulo2Car"/>
+        </w:rPr>
+        <w:t>Diagrama de Clases</w:t>
+      </w:r>
+    </w:p>
+    <w:p>
+      <w:pPr>
         <w:rPr>
           <w:sz w:val="22"/>
           <w:szCs w:val="22"/>
         </w:rPr>
-        <w:br/>
-      </w:r>
-      <w:r>
-        <w:rPr>
-          <w:rStyle w:val="Ttulo2Car"/>
-        </w:rPr>
-        <w:br/>
-      </w:r>
-      <w:r>
-        <w:rPr>
-          <w:rStyle w:val="Ttulo2Car"/>
-        </w:rPr>
-        <w:t>Interfaz de usuario</w:t>
+      </w:pPr>
+      <w:r>
+        <w:rPr>
+          <w:noProof/>
+          <w:sz w:val="22"/>
+          <w:szCs w:val="22"/>
+          <w:u w:val="single"/>
+        </w:rPr>
+        <w:drawing>
+          <wp:inline distT="0" distB="0" distL="0" distR="0" wp14:anchorId="21CE5628" wp14:editId="4382BABA">
+            <wp:extent cx="5958359" cy="2809240"/>
+            <wp:effectExtent l="0" t="0" r="4445" b="0"/>
+            <wp:docPr id="1876152105" name="Imagen 2"/>
+            <wp:cNvGraphicFramePr>
+              <a:graphicFrameLocks xmlns:a="http://schemas.openxmlformats.org/drawingml/2006/main" noChangeAspect="1"/>
+            </wp:cNvGraphicFramePr>
+            <a:graphic xmlns:a="http://schemas.openxmlformats.org/drawingml/2006/main">
+              <a:graphicData uri="http://schemas.openxmlformats.org/drawingml/2006/picture">
+                <pic:pic xmlns:pic="http://schemas.openxmlformats.org/drawingml/2006/picture">
+                  <pic:nvPicPr>
+                    <pic:cNvPr id="0" name="Picture 2"/>
+                    <pic:cNvPicPr>
+                      <a:picLocks noChangeAspect="1" noChangeArrowheads="1"/>
+                    </pic:cNvPicPr>
+                  </pic:nvPicPr>
+                  <pic:blipFill>
+                    <a:blip r:embed="rId8" cstate="print">
+                      <a:extLst>
+                        <a:ext uri="{28A0092B-C50C-407E-A947-70E740481C1C}">
+                          <a14:useLocalDpi xmlns:a14="http://schemas.microsoft.com/office/drawing/2010/main" val="0"/>
+                        </a:ext>
+                      </a:extLst>
+                    </a:blip>
+                    <a:srcRect/>
+                    <a:stretch>
+                      <a:fillRect/>
+                    </a:stretch>
+                  </pic:blipFill>
+                  <pic:spPr bwMode="auto">
+                    <a:xfrm>
+                      <a:off x="0" y="0"/>
+                      <a:ext cx="5968047" cy="2813808"/>
+                    </a:xfrm>
+                    <a:prstGeom prst="rect">
+                      <a:avLst/>
+                    </a:prstGeom>
+                    <a:noFill/>
+                    <a:ln>
+                      <a:noFill/>
+                    </a:ln>
+                  </pic:spPr>
+                </pic:pic>
+              </a:graphicData>
+            </a:graphic>
+          </wp:inline>
+        </w:drawing>
       </w:r>
     </w:p>
     <w:p>
@@ -1117,7 +1197,6 @@
   <w:style w:type="character" w:default="1" w:styleId="Fuentedeprrafopredeter">
     <w:name w:val="Default Paragraph Font"/>
     <w:uiPriority w:val="1"/>
-    <w:semiHidden/>
     <w:unhideWhenUsed/>
   </w:style>
   <w:style w:type="table" w:default="1" w:styleId="Tablanormal">

</xml_diff>

<commit_message>
primera entrega de informe, incompleta pero para tener una devolucion
</commit_message>
<xml_diff>
--- a/documentacion/INFORME DE PROYECTO.docx
+++ b/documentacion/INFORME DE PROYECTO.docx
@@ -89,7 +89,7 @@
                     </pic:cNvPicPr>
                   </pic:nvPicPr>
                   <pic:blipFill>
-                    <a:blip r:embed="rId5">
+                    <a:blip r:embed="rId7">
                       <a:extLst>
                         <a:ext uri="{28A0092B-C50C-407E-A947-70E740481C1C}">
                           <a14:useLocalDpi xmlns:a14="http://schemas.microsoft.com/office/drawing/2010/main" val="0"/>
@@ -253,7 +253,13 @@
     </w:p>
     <w:p>
       <w:r>
-        <w:t xml:space="preserve">El objetivo principal del programa será llevar un stock dinámico de los insumos de una fabrica manufacturera, para esto </w:t>
+        <w:t xml:space="preserve">El objetivo principal del programa será llevar un stock dinámico de los insumos de una </w:t>
+      </w:r>
+      <w:r>
+        <w:t>fábrica</w:t>
+      </w:r>
+      <w:r>
+        <w:t xml:space="preserve"> manufacturera, para esto </w:t>
       </w:r>
       <w:r>
         <w:t>contará</w:t>
@@ -317,7 +323,7 @@
                     <pic:cNvPicPr/>
                   </pic:nvPicPr>
                   <pic:blipFill>
-                    <a:blip r:embed="rId6"/>
+                    <a:blip r:embed="rId8"/>
                     <a:stretch>
                       <a:fillRect/>
                     </a:stretch>
@@ -374,7 +380,15 @@
         <w:t>sumaran al stock de productos terminados</w:t>
       </w:r>
       <w:r>
-        <w:t>, y restaran los remitos, scrap y ordenes de ventas (fig2).</w:t>
+        <w:t xml:space="preserve">, y restaran los remitos, </w:t>
+      </w:r>
+      <w:proofErr w:type="spellStart"/>
+      <w:r>
+        <w:t>scrap</w:t>
+      </w:r>
+      <w:proofErr w:type="spellEnd"/>
+      <w:r>
+        <w:t xml:space="preserve"> y ordenes de ventas (fig2).</w:t>
       </w:r>
     </w:p>
     <w:p/>
@@ -399,7 +413,7 @@
         </w:rPr>
         <w:lastRenderedPageBreak/>
         <w:drawing>
-          <wp:inline distT="0" distB="0" distL="0" distR="0" wp14:anchorId="5897CDE1" wp14:editId="3E0819D4">
+          <wp:inline distT="0" distB="0" distL="0" distR="0" wp14:anchorId="5897CDE1" wp14:editId="6F7E7F55">
             <wp:extent cx="5400040" cy="1040130"/>
             <wp:effectExtent l="0" t="0" r="0" b="7620"/>
             <wp:docPr id="29146951" name="Imagen 1" descr="Imagen que contiene Texto&#10;&#10;Descripción generada automáticamente"/>
@@ -414,7 +428,7 @@
                     <pic:cNvPicPr/>
                   </pic:nvPicPr>
                   <pic:blipFill>
-                    <a:blip r:embed="rId7"/>
+                    <a:blip r:embed="rId9"/>
                     <a:stretch>
                       <a:fillRect/>
                     </a:stretch>
@@ -447,7 +461,15 @@
     </w:p>
     <w:p>
       <w:r>
-        <w:t>A su vez el programa podrá administrar los proveedores que tiene y que insumo provee cada uno, pudiendo tener mas de un proveedor por insumo. Sin embargo, solo habrá uno que actuará como principal dejando al resto como proveedores auxiliares.</w:t>
+        <w:t xml:space="preserve">A su vez el programa podrá administrar los proveedores que tiene y que insumo provee cada uno, pudiendo tener </w:t>
+      </w:r>
+      <w:proofErr w:type="spellStart"/>
+      <w:r>
+        <w:t>mas</w:t>
+      </w:r>
+      <w:proofErr w:type="spellEnd"/>
+      <w:r>
+        <w:t xml:space="preserve"> de un proveedor por insumo. Sin embargo, solo habrá uno que actuará como principal dejando al resto como proveedores auxiliares.</w:t>
       </w:r>
     </w:p>
     <w:p>
@@ -504,34 +526,37 @@
       <w:pPr>
         <w:rPr>
           <w:rStyle w:val="Ttulo2Car"/>
+          <w:rFonts w:asciiTheme="minorHAnsi" w:hAnsiTheme="minorHAnsi"/>
+          <w:color w:val="auto"/>
+          <w:sz w:val="24"/>
+          <w:szCs w:val="24"/>
+          <w:u w:val="single"/>
+          <w:lang w:val="pt-BR"/>
         </w:rPr>
       </w:pPr>
       <w:r>
         <w:rPr>
           <w:rStyle w:val="Ttulo2Car"/>
-        </w:rPr>
-        <w:t>Diagrama de Clases</w:t>
-      </w:r>
-    </w:p>
-    <w:p>
-      <w:pPr>
-        <w:rPr>
-          <w:sz w:val="22"/>
-          <w:szCs w:val="22"/>
-        </w:rPr>
-      </w:pPr>
-      <w:r>
-        <w:rPr>
+          <w:rFonts w:asciiTheme="minorHAnsi" w:hAnsiTheme="minorHAnsi"/>
           <w:noProof/>
-          <w:sz w:val="22"/>
-          <w:szCs w:val="22"/>
+          <w:color w:val="auto"/>
+          <w:sz w:val="24"/>
+          <w:szCs w:val="24"/>
           <w:u w:val="single"/>
         </w:rPr>
         <w:drawing>
-          <wp:inline distT="0" distB="0" distL="0" distR="0" wp14:anchorId="21CE5628" wp14:editId="4382BABA">
-            <wp:extent cx="5958359" cy="2809240"/>
-            <wp:effectExtent l="0" t="0" r="4445" b="0"/>
-            <wp:docPr id="1876152105" name="Imagen 2"/>
+          <wp:anchor distT="0" distB="0" distL="114300" distR="114300" simplePos="0" relativeHeight="251658240" behindDoc="0" locked="0" layoutInCell="1" allowOverlap="1" wp14:anchorId="692475E9" wp14:editId="68FF9719">
+            <wp:simplePos x="0" y="0"/>
+            <wp:positionH relativeFrom="margin">
+              <wp:align>left</wp:align>
+            </wp:positionH>
+            <wp:positionV relativeFrom="paragraph">
+              <wp:posOffset>441132</wp:posOffset>
+            </wp:positionV>
+            <wp:extent cx="3935730" cy="2944622"/>
+            <wp:effectExtent l="0" t="0" r="7620" b="8255"/>
+            <wp:wrapTopAndBottom/>
+            <wp:docPr id="816585029" name="Picture 1"/>
             <wp:cNvGraphicFramePr>
               <a:graphicFrameLocks xmlns:a="http://schemas.openxmlformats.org/drawingml/2006/main" noChangeAspect="1"/>
             </wp:cNvGraphicFramePr>
@@ -539,13 +564,13 @@
               <a:graphicData uri="http://schemas.openxmlformats.org/drawingml/2006/picture">
                 <pic:pic xmlns:pic="http://schemas.openxmlformats.org/drawingml/2006/picture">
                   <pic:nvPicPr>
-                    <pic:cNvPr id="0" name="Picture 2"/>
+                    <pic:cNvPr id="0" name="Picture 1"/>
                     <pic:cNvPicPr>
                       <a:picLocks noChangeAspect="1" noChangeArrowheads="1"/>
                     </pic:cNvPicPr>
                   </pic:nvPicPr>
                   <pic:blipFill>
-                    <a:blip r:embed="rId8" cstate="print">
+                    <a:blip r:embed="rId10">
                       <a:extLst>
                         <a:ext uri="{28A0092B-C50C-407E-A947-70E740481C1C}">
                           <a14:useLocalDpi xmlns:a14="http://schemas.microsoft.com/office/drawing/2010/main" val="0"/>
@@ -560,7 +585,7 @@
                   <pic:spPr bwMode="auto">
                     <a:xfrm>
                       <a:off x="0" y="0"/>
-                      <a:ext cx="5968047" cy="2813808"/>
+                      <a:ext cx="3935730" cy="2944622"/>
                     </a:xfrm>
                     <a:prstGeom prst="rect">
                       <a:avLst/>
@@ -573,6 +598,249 @@
                 </pic:pic>
               </a:graphicData>
             </a:graphic>
+            <wp14:sizeRelH relativeFrom="margin">
+              <wp14:pctWidth>0</wp14:pctWidth>
+            </wp14:sizeRelH>
+            <wp14:sizeRelV relativeFrom="margin">
+              <wp14:pctHeight>0</wp14:pctHeight>
+            </wp14:sizeRelV>
+          </wp:anchor>
+        </w:drawing>
+      </w:r>
+      <w:r>
+        <w:rPr>
+          <w:rStyle w:val="Ttulo2Car"/>
+          <w:rFonts w:asciiTheme="minorHAnsi" w:hAnsiTheme="minorHAnsi"/>
+          <w:color w:val="auto"/>
+          <w:sz w:val="24"/>
+          <w:szCs w:val="24"/>
+          <w:u w:val="single"/>
+          <w:lang w:val="pt-BR"/>
+        </w:rPr>
+        <w:t>Menu principal</w:t>
+      </w:r>
+    </w:p>
+    <w:p>
+      <w:pPr>
+        <w:rPr>
+          <w:rStyle w:val="Ttulo2Car"/>
+          <w:rFonts w:asciiTheme="minorHAnsi" w:hAnsiTheme="minorHAnsi"/>
+          <w:color w:val="auto"/>
+          <w:sz w:val="24"/>
+          <w:szCs w:val="24"/>
+          <w:u w:val="single"/>
+          <w:lang w:val="pt-BR"/>
+        </w:rPr>
+      </w:pPr>
+    </w:p>
+    <w:p>
+      <w:pPr>
+        <w:rPr>
+          <w:rStyle w:val="Ttulo2Car"/>
+          <w:rFonts w:asciiTheme="minorHAnsi" w:hAnsiTheme="minorHAnsi"/>
+          <w:color w:val="auto"/>
+          <w:sz w:val="24"/>
+          <w:szCs w:val="24"/>
+          <w:u w:val="single"/>
+          <w:lang w:val="es-AR"/>
+        </w:rPr>
+      </w:pPr>
+      <w:r>
+        <w:rPr>
+          <w:rStyle w:val="Ttulo2Car"/>
+          <w:noProof/>
+        </w:rPr>
+        <w:lastRenderedPageBreak/>
+        <w:drawing>
+          <wp:anchor distT="0" distB="0" distL="114300" distR="114300" simplePos="0" relativeHeight="251659264" behindDoc="0" locked="0" layoutInCell="1" allowOverlap="1" wp14:anchorId="0C3C8E52" wp14:editId="6A77D7AB">
+            <wp:simplePos x="0" y="0"/>
+            <wp:positionH relativeFrom="margin">
+              <wp:align>left</wp:align>
+            </wp:positionH>
+            <wp:positionV relativeFrom="paragraph">
+              <wp:posOffset>399415</wp:posOffset>
+            </wp:positionV>
+            <wp:extent cx="4173855" cy="2894330"/>
+            <wp:effectExtent l="0" t="0" r="0" b="1270"/>
+            <wp:wrapTopAndBottom/>
+            <wp:docPr id="1911785128" name="Picture 2"/>
+            <wp:cNvGraphicFramePr>
+              <a:graphicFrameLocks xmlns:a="http://schemas.openxmlformats.org/drawingml/2006/main" noChangeAspect="1"/>
+            </wp:cNvGraphicFramePr>
+            <a:graphic xmlns:a="http://schemas.openxmlformats.org/drawingml/2006/main">
+              <a:graphicData uri="http://schemas.openxmlformats.org/drawingml/2006/picture">
+                <pic:pic xmlns:pic="http://schemas.openxmlformats.org/drawingml/2006/picture">
+                  <pic:nvPicPr>
+                    <pic:cNvPr id="0" name="Picture 2"/>
+                    <pic:cNvPicPr>
+                      <a:picLocks noChangeAspect="1" noChangeArrowheads="1"/>
+                    </pic:cNvPicPr>
+                  </pic:nvPicPr>
+                  <pic:blipFill>
+                    <a:blip r:embed="rId11">
+                      <a:extLst>
+                        <a:ext uri="{28A0092B-C50C-407E-A947-70E740481C1C}">
+                          <a14:useLocalDpi xmlns:a14="http://schemas.microsoft.com/office/drawing/2010/main" val="0"/>
+                        </a:ext>
+                      </a:extLst>
+                    </a:blip>
+                    <a:srcRect/>
+                    <a:stretch>
+                      <a:fillRect/>
+                    </a:stretch>
+                  </pic:blipFill>
+                  <pic:spPr bwMode="auto">
+                    <a:xfrm>
+                      <a:off x="0" y="0"/>
+                      <a:ext cx="4173855" cy="2894330"/>
+                    </a:xfrm>
+                    <a:prstGeom prst="rect">
+                      <a:avLst/>
+                    </a:prstGeom>
+                    <a:noFill/>
+                    <a:ln>
+                      <a:noFill/>
+                    </a:ln>
+                  </pic:spPr>
+                </pic:pic>
+              </a:graphicData>
+            </a:graphic>
+            <wp14:sizeRelH relativeFrom="margin">
+              <wp14:pctWidth>0</wp14:pctWidth>
+            </wp14:sizeRelH>
+            <wp14:sizeRelV relativeFrom="margin">
+              <wp14:pctHeight>0</wp14:pctHeight>
+            </wp14:sizeRelV>
+          </wp:anchor>
+        </w:drawing>
+      </w:r>
+      <w:r>
+        <w:rPr>
+          <w:rStyle w:val="Ttulo2Car"/>
+          <w:rFonts w:asciiTheme="minorHAnsi" w:hAnsiTheme="minorHAnsi"/>
+          <w:color w:val="auto"/>
+          <w:sz w:val="24"/>
+          <w:szCs w:val="24"/>
+          <w:u w:val="single"/>
+          <w:lang w:val="es-AR"/>
+        </w:rPr>
+        <w:t>Gestión d</w:t>
+      </w:r>
+      <w:r>
+        <w:rPr>
+          <w:rStyle w:val="Ttulo2Car"/>
+          <w:rFonts w:asciiTheme="minorHAnsi" w:hAnsiTheme="minorHAnsi"/>
+          <w:color w:val="auto"/>
+          <w:sz w:val="24"/>
+          <w:szCs w:val="24"/>
+          <w:u w:val="single"/>
+          <w:lang w:val="es-AR"/>
+        </w:rPr>
+        <w:t>e Insumos</w:t>
+      </w:r>
+    </w:p>
+    <w:p>
+      <w:pPr>
+        <w:rPr>
+          <w:rStyle w:val="Ttulo2Car"/>
+          <w:lang w:val="es-AR"/>
+        </w:rPr>
+      </w:pPr>
+    </w:p>
+    <w:p>
+      <w:pPr>
+        <w:rPr>
+          <w:rStyle w:val="Ttulo2Car"/>
+          <w:rFonts w:asciiTheme="minorHAnsi" w:hAnsiTheme="minorHAnsi"/>
+          <w:color w:val="auto"/>
+          <w:sz w:val="24"/>
+          <w:szCs w:val="24"/>
+          <w:u w:val="single"/>
+          <w:lang w:val="es-AR"/>
+        </w:rPr>
+      </w:pPr>
+      <w:r>
+        <w:rPr>
+          <w:rStyle w:val="Ttulo2Car"/>
+          <w:rFonts w:asciiTheme="minorHAnsi" w:hAnsiTheme="minorHAnsi"/>
+          <w:color w:val="auto"/>
+          <w:sz w:val="24"/>
+          <w:szCs w:val="24"/>
+          <w:u w:val="single"/>
+          <w:lang w:val="es-AR"/>
+        </w:rPr>
+        <w:t>Gestión d</w:t>
+      </w:r>
+      <w:r>
+        <w:rPr>
+          <w:rStyle w:val="Ttulo2Car"/>
+          <w:rFonts w:asciiTheme="minorHAnsi" w:hAnsiTheme="minorHAnsi"/>
+          <w:color w:val="auto"/>
+          <w:sz w:val="24"/>
+          <w:szCs w:val="24"/>
+          <w:u w:val="single"/>
+          <w:lang w:val="es-AR"/>
+        </w:rPr>
+        <w:t xml:space="preserve">e </w:t>
+      </w:r>
+      <w:r>
+        <w:rPr>
+          <w:rStyle w:val="Ttulo2Car"/>
+          <w:rFonts w:asciiTheme="minorHAnsi" w:hAnsiTheme="minorHAnsi"/>
+          <w:color w:val="auto"/>
+          <w:sz w:val="24"/>
+          <w:szCs w:val="24"/>
+          <w:u w:val="single"/>
+          <w:lang w:val="es-AR"/>
+        </w:rPr>
+        <w:t>proveedores</w:t>
+      </w:r>
+    </w:p>
+    <w:p>
+      <w:pPr>
+        <w:rPr>
+          <w:rStyle w:val="Ttulo2Car"/>
+          <w:lang w:val="es-AR"/>
+        </w:rPr>
+      </w:pPr>
+      <w:r>
+        <w:rPr>
+          <w:rStyle w:val="Ttulo2Car"/>
+          <w:lang w:val="es-AR"/>
+        </w:rPr>
+        <w:drawing>
+          <wp:inline distT="0" distB="0" distL="0" distR="0" wp14:anchorId="3D45573D" wp14:editId="67371A8A">
+            <wp:extent cx="5400040" cy="2666365"/>
+            <wp:effectExtent l="0" t="0" r="0" b="635"/>
+            <wp:docPr id="18823470" name="Imagen 1" descr="Texto&#10;&#10;Descripción generada automáticamente"/>
+            <wp:cNvGraphicFramePr>
+              <a:graphicFrameLocks xmlns:a="http://schemas.openxmlformats.org/drawingml/2006/main" noChangeAspect="1"/>
+            </wp:cNvGraphicFramePr>
+            <a:graphic xmlns:a="http://schemas.openxmlformats.org/drawingml/2006/main">
+              <a:graphicData uri="http://schemas.openxmlformats.org/drawingml/2006/picture">
+                <pic:pic xmlns:pic="http://schemas.openxmlformats.org/drawingml/2006/picture">
+                  <pic:nvPicPr>
+                    <pic:cNvPr id="18823470" name="Imagen 1" descr="Texto&#10;&#10;Descripción generada automáticamente"/>
+                    <pic:cNvPicPr/>
+                  </pic:nvPicPr>
+                  <pic:blipFill>
+                    <a:blip r:embed="rId12"/>
+                    <a:stretch>
+                      <a:fillRect/>
+                    </a:stretch>
+                  </pic:blipFill>
+                  <pic:spPr>
+                    <a:xfrm>
+                      <a:off x="0" y="0"/>
+                      <a:ext cx="5400040" cy="2666365"/>
+                    </a:xfrm>
+                    <a:prstGeom prst="rect">
+                      <a:avLst/>
+                    </a:prstGeom>
+                  </pic:spPr>
+                </pic:pic>
+              </a:graphicData>
+            </a:graphic>
           </wp:inline>
         </w:drawing>
       </w:r>
@@ -580,8 +848,201 @@
     <w:p>
       <w:pPr>
         <w:rPr>
+          <w:rStyle w:val="Ttulo2Car"/>
+          <w:lang w:val="es-AR"/>
+        </w:rPr>
+      </w:pPr>
+    </w:p>
+    <w:p>
+      <w:pPr>
+        <w:rPr>
+          <w:rStyle w:val="Ttulo2Car"/>
+          <w:lang w:val="es-AR"/>
+        </w:rPr>
+      </w:pPr>
+      <w:r>
+        <w:rPr>
+          <w:rStyle w:val="Ttulo2Car"/>
+          <w:lang w:val="es-AR"/>
+        </w:rPr>
+        <w:drawing>
+          <wp:inline distT="0" distB="0" distL="0" distR="0" wp14:anchorId="68FE0A7E" wp14:editId="6B7C7176">
+            <wp:extent cx="5400040" cy="988695"/>
+            <wp:effectExtent l="0" t="0" r="0" b="1905"/>
+            <wp:docPr id="691885921" name="Imagen 1" descr="Imagen que contiene Texto&#10;&#10;Descripción generada automáticamente"/>
+            <wp:cNvGraphicFramePr>
+              <a:graphicFrameLocks xmlns:a="http://schemas.openxmlformats.org/drawingml/2006/main" noChangeAspect="1"/>
+            </wp:cNvGraphicFramePr>
+            <a:graphic xmlns:a="http://schemas.openxmlformats.org/drawingml/2006/main">
+              <a:graphicData uri="http://schemas.openxmlformats.org/drawingml/2006/picture">
+                <pic:pic xmlns:pic="http://schemas.openxmlformats.org/drawingml/2006/picture">
+                  <pic:nvPicPr>
+                    <pic:cNvPr id="691885921" name="Imagen 1" descr="Imagen que contiene Texto&#10;&#10;Descripción generada automáticamente"/>
+                    <pic:cNvPicPr/>
+                  </pic:nvPicPr>
+                  <pic:blipFill>
+                    <a:blip r:embed="rId13"/>
+                    <a:stretch>
+                      <a:fillRect/>
+                    </a:stretch>
+                  </pic:blipFill>
+                  <pic:spPr>
+                    <a:xfrm>
+                      <a:off x="0" y="0"/>
+                      <a:ext cx="5400040" cy="988695"/>
+                    </a:xfrm>
+                    <a:prstGeom prst="rect">
+                      <a:avLst/>
+                    </a:prstGeom>
+                  </pic:spPr>
+                </pic:pic>
+              </a:graphicData>
+            </a:graphic>
+          </wp:inline>
+        </w:drawing>
+      </w:r>
+    </w:p>
+    <w:p>
+      <w:pPr>
+        <w:rPr>
+          <w:rStyle w:val="Ttulo2Car"/>
+          <w:lang w:val="es-AR"/>
+        </w:rPr>
+      </w:pPr>
+    </w:p>
+    <w:p>
+      <w:pPr>
+        <w:rPr>
+          <w:rStyle w:val="Ttulo2Car"/>
+          <w:lang w:val="es-AR"/>
+        </w:rPr>
+      </w:pPr>
+      <w:r>
+        <w:rPr>
+          <w:noProof/>
+        </w:rPr>
+        <w:lastRenderedPageBreak/>
+        <w:drawing>
+          <wp:anchor distT="0" distB="0" distL="114300" distR="114300" simplePos="0" relativeHeight="251660288" behindDoc="1" locked="0" layoutInCell="1" allowOverlap="1" wp14:anchorId="302D9CF3" wp14:editId="7253B4B8">
+            <wp:simplePos x="0" y="0"/>
+            <wp:positionH relativeFrom="column">
+              <wp:posOffset>-691515</wp:posOffset>
+            </wp:positionH>
+            <wp:positionV relativeFrom="paragraph">
+              <wp:posOffset>387985</wp:posOffset>
+            </wp:positionV>
+            <wp:extent cx="6835775" cy="3695700"/>
+            <wp:effectExtent l="0" t="0" r="3175" b="0"/>
+            <wp:wrapTight wrapText="bothSides">
+              <wp:wrapPolygon edited="0">
+                <wp:start x="15169" y="0"/>
+                <wp:lineTo x="0" y="557"/>
+                <wp:lineTo x="0" y="5233"/>
+                <wp:lineTo x="241" y="5567"/>
+                <wp:lineTo x="1264" y="5567"/>
+                <wp:lineTo x="1144" y="6235"/>
+                <wp:lineTo x="1084" y="7014"/>
+                <wp:lineTo x="482" y="8907"/>
+                <wp:lineTo x="482" y="9241"/>
+                <wp:lineTo x="2227" y="10911"/>
+                <wp:lineTo x="2829" y="12693"/>
+                <wp:lineTo x="2889" y="14474"/>
+                <wp:lineTo x="4394" y="16256"/>
+                <wp:lineTo x="2408" y="18037"/>
+                <wp:lineTo x="2408" y="21489"/>
+                <wp:lineTo x="16614" y="21489"/>
+                <wp:lineTo x="16614" y="18037"/>
+                <wp:lineTo x="17517" y="18037"/>
+                <wp:lineTo x="18359" y="17146"/>
+                <wp:lineTo x="18299" y="14474"/>
+                <wp:lineTo x="19624" y="14474"/>
+                <wp:lineTo x="20707" y="13695"/>
+                <wp:lineTo x="20767" y="10800"/>
+                <wp:lineTo x="19684" y="9130"/>
+                <wp:lineTo x="20406" y="7682"/>
+                <wp:lineTo x="20406" y="7348"/>
+                <wp:lineTo x="19985" y="5567"/>
+                <wp:lineTo x="20647" y="5567"/>
+                <wp:lineTo x="21550" y="4565"/>
+                <wp:lineTo x="21550" y="668"/>
+                <wp:lineTo x="21309" y="557"/>
+                <wp:lineTo x="18239" y="0"/>
+                <wp:lineTo x="15169" y="0"/>
+              </wp:wrapPolygon>
+            </wp:wrapTight>
+            <wp:docPr id="1545803298" name="Imagen 1" descr="Captura de pantalla de un celular&#10;&#10;Descripción generada automáticamente"/>
+            <wp:cNvGraphicFramePr>
+              <a:graphicFrameLocks xmlns:a="http://schemas.openxmlformats.org/drawingml/2006/main" noChangeAspect="1"/>
+            </wp:cNvGraphicFramePr>
+            <a:graphic xmlns:a="http://schemas.openxmlformats.org/drawingml/2006/main">
+              <a:graphicData uri="http://schemas.openxmlformats.org/drawingml/2006/picture">
+                <pic:pic xmlns:pic="http://schemas.openxmlformats.org/drawingml/2006/picture">
+                  <pic:nvPicPr>
+                    <pic:cNvPr id="1545803298" name="Imagen 1" descr="Captura de pantalla de un celular&#10;&#10;Descripción generada automáticamente"/>
+                    <pic:cNvPicPr>
+                      <a:picLocks noChangeAspect="1" noChangeArrowheads="1"/>
+                    </pic:cNvPicPr>
+                  </pic:nvPicPr>
+                  <pic:blipFill>
+                    <a:blip r:embed="rId14" cstate="print">
+                      <a:extLst>
+                        <a:ext uri="{28A0092B-C50C-407E-A947-70E740481C1C}">
+                          <a14:useLocalDpi xmlns:a14="http://schemas.microsoft.com/office/drawing/2010/main" val="0"/>
+                        </a:ext>
+                      </a:extLst>
+                    </a:blip>
+                    <a:srcRect/>
+                    <a:stretch>
+                      <a:fillRect/>
+                    </a:stretch>
+                  </pic:blipFill>
+                  <pic:spPr bwMode="auto">
+                    <a:xfrm>
+                      <a:off x="0" y="0"/>
+                      <a:ext cx="6835775" cy="3695700"/>
+                    </a:xfrm>
+                    <a:prstGeom prst="rect">
+                      <a:avLst/>
+                    </a:prstGeom>
+                    <a:noFill/>
+                    <a:ln>
+                      <a:noFill/>
+                    </a:ln>
+                  </pic:spPr>
+                </pic:pic>
+              </a:graphicData>
+            </a:graphic>
+            <wp14:sizeRelH relativeFrom="margin">
+              <wp14:pctWidth>0</wp14:pctWidth>
+            </wp14:sizeRelH>
+            <wp14:sizeRelV relativeFrom="margin">
+              <wp14:pctHeight>0</wp14:pctHeight>
+            </wp14:sizeRelV>
+          </wp:anchor>
+        </w:drawing>
+      </w:r>
+      <w:r>
+        <w:rPr>
+          <w:rStyle w:val="Ttulo2Car"/>
+          <w:lang w:val="es-AR"/>
+        </w:rPr>
+        <w:t>Diagrama de Clases</w:t>
+      </w:r>
+    </w:p>
+    <w:p>
+      <w:pPr>
+        <w:rPr>
           <w:sz w:val="22"/>
           <w:szCs w:val="22"/>
+        </w:rPr>
+      </w:pPr>
+    </w:p>
+    <w:p>
+      <w:pPr>
+        <w:rPr>
+          <w:sz w:val="22"/>
+          <w:szCs w:val="22"/>
+          <w:u w:val="single"/>
         </w:rPr>
       </w:pPr>
     </w:p>
@@ -593,6 +1054,56 @@
     </w:sectPr>
   </w:body>
 </w:document>
+</file>
+
+<file path=word/endnotes.xml><?xml version="1.0" encoding="utf-8"?>
+<w:endnotes xmlns:wpc="http://schemas.microsoft.com/office/word/2010/wordprocessingCanvas" xmlns:cx="http://schemas.microsoft.com/office/drawing/2014/chartex" xmlns:cx1="http://schemas.microsoft.com/office/drawing/2015/9/8/chartex" xmlns:cx2="http://schemas.microsoft.com/office/drawing/2015/10/21/chartex" xmlns:cx3="http://schemas.microsoft.com/office/drawing/2016/5/9/chartex" xmlns:cx4="http://schemas.microsoft.com/office/drawing/2016/5/10/chartex" xmlns:cx5="http://schemas.microsoft.com/office/drawing/2016/5/11/chartex" xmlns:cx6="http://schemas.microsoft.com/office/drawing/2016/5/12/chartex" xmlns:cx7="http://schemas.microsoft.com/office/drawing/2016/5/13/chartex" xmlns:cx8="http://schemas.microsoft.com/office/drawing/2016/5/14/chartex" xmlns:mc="http://schemas.openxmlformats.org/markup-compatibility/2006" xmlns:aink="http://schemas.microsoft.com/office/drawing/2016/ink" xmlns:am3d="http://schemas.microsoft.com/office/drawing/2017/model3d" xmlns:o="urn:schemas-microsoft-com:office:office" xmlns:oel="http://schemas.microsoft.com/office/2019/extlst" xmlns:r="http://schemas.openxmlformats.org/officeDocument/2006/relationships" xmlns:m="http://schemas.openxmlformats.org/officeDocument/2006/math" xmlns:v="urn:schemas-microsoft-com:vml" xmlns:wp14="http://schemas.microsoft.com/office/word/2010/wordprocessingDrawing" xmlns:wp="http://schemas.openxmlformats.org/drawingml/2006/wordprocessingDrawing" xmlns:w10="urn:schemas-microsoft-com:office:word" xmlns:w="http://schemas.openxmlformats.org/wordprocessingml/2006/main" xmlns:w14="http://schemas.microsoft.com/office/word/2010/wordml" xmlns:w15="http://schemas.microsoft.com/office/word/2012/wordml" xmlns:w16cex="http://schemas.microsoft.com/office/word/2018/wordml/cex" xmlns:w16cid="http://schemas.microsoft.com/office/word/2016/wordml/cid" xmlns:w16="http://schemas.microsoft.com/office/word/2018/wordml" xmlns:w16du="http://schemas.microsoft.com/office/word/2023/wordml/word16du" xmlns:w16sdtdh="http://schemas.microsoft.com/office/word/2020/wordml/sdtdatahash" xmlns:w16se="http://schemas.microsoft.com/office/word/2015/wordml/symex" xmlns:wpg="http://schemas.microsoft.com/office/word/2010/wordprocessingGroup" xmlns:wpi="http://schemas.microsoft.com/office/word/2010/wordprocessingInk" xmlns:wne="http://schemas.microsoft.com/office/word/2006/wordml" xmlns:wps="http://schemas.microsoft.com/office/word/2010/wordprocessingShape" mc:Ignorable="w14 w15 w16se w16cid w16 w16cex w16sdtdh w16du wp14">
+  <w:endnote w:type="separator" w:id="-1">
+    <w:p>
+      <w:pPr>
+        <w:spacing w:after="0" w:line="240" w:lineRule="auto"/>
+      </w:pPr>
+      <w:r>
+        <w:separator/>
+      </w:r>
+    </w:p>
+  </w:endnote>
+  <w:endnote w:type="continuationSeparator" w:id="0">
+    <w:p>
+      <w:pPr>
+        <w:spacing w:after="0" w:line="240" w:lineRule="auto"/>
+      </w:pPr>
+      <w:r>
+        <w:continuationSeparator/>
+      </w:r>
+    </w:p>
+  </w:endnote>
+</w:endnotes>
+</file>
+
+<file path=word/footnotes.xml><?xml version="1.0" encoding="utf-8"?>
+<w:footnotes xmlns:wpc="http://schemas.microsoft.com/office/word/2010/wordprocessingCanvas" xmlns:cx="http://schemas.microsoft.com/office/drawing/2014/chartex" xmlns:cx1="http://schemas.microsoft.com/office/drawing/2015/9/8/chartex" xmlns:cx2="http://schemas.microsoft.com/office/drawing/2015/10/21/chartex" xmlns:cx3="http://schemas.microsoft.com/office/drawing/2016/5/9/chartex" xmlns:cx4="http://schemas.microsoft.com/office/drawing/2016/5/10/chartex" xmlns:cx5="http://schemas.microsoft.com/office/drawing/2016/5/11/chartex" xmlns:cx6="http://schemas.microsoft.com/office/drawing/2016/5/12/chartex" xmlns:cx7="http://schemas.microsoft.com/office/drawing/2016/5/13/chartex" xmlns:cx8="http://schemas.microsoft.com/office/drawing/2016/5/14/chartex" xmlns:mc="http://schemas.openxmlformats.org/markup-compatibility/2006" xmlns:aink="http://schemas.microsoft.com/office/drawing/2016/ink" xmlns:am3d="http://schemas.microsoft.com/office/drawing/2017/model3d" xmlns:o="urn:schemas-microsoft-com:office:office" xmlns:oel="http://schemas.microsoft.com/office/2019/extlst" xmlns:r="http://schemas.openxmlformats.org/officeDocument/2006/relationships" xmlns:m="http://schemas.openxmlformats.org/officeDocument/2006/math" xmlns:v="urn:schemas-microsoft-com:vml" xmlns:wp14="http://schemas.microsoft.com/office/word/2010/wordprocessingDrawing" xmlns:wp="http://schemas.openxmlformats.org/drawingml/2006/wordprocessingDrawing" xmlns:w10="urn:schemas-microsoft-com:office:word" xmlns:w="http://schemas.openxmlformats.org/wordprocessingml/2006/main" xmlns:w14="http://schemas.microsoft.com/office/word/2010/wordml" xmlns:w15="http://schemas.microsoft.com/office/word/2012/wordml" xmlns:w16cex="http://schemas.microsoft.com/office/word/2018/wordml/cex" xmlns:w16cid="http://schemas.microsoft.com/office/word/2016/wordml/cid" xmlns:w16="http://schemas.microsoft.com/office/word/2018/wordml" xmlns:w16du="http://schemas.microsoft.com/office/word/2023/wordml/word16du" xmlns:w16sdtdh="http://schemas.microsoft.com/office/word/2020/wordml/sdtdatahash" xmlns:w16se="http://schemas.microsoft.com/office/word/2015/wordml/symex" xmlns:wpg="http://schemas.microsoft.com/office/word/2010/wordprocessingGroup" xmlns:wpi="http://schemas.microsoft.com/office/word/2010/wordprocessingInk" xmlns:wne="http://schemas.microsoft.com/office/word/2006/wordml" xmlns:wps="http://schemas.microsoft.com/office/word/2010/wordprocessingShape" mc:Ignorable="w14 w15 w16se w16cid w16 w16cex w16sdtdh w16du wp14">
+  <w:footnote w:type="separator" w:id="-1">
+    <w:p>
+      <w:pPr>
+        <w:spacing w:after="0" w:line="240" w:lineRule="auto"/>
+      </w:pPr>
+      <w:r>
+        <w:separator/>
+      </w:r>
+    </w:p>
+  </w:footnote>
+  <w:footnote w:type="continuationSeparator" w:id="0">
+    <w:p>
+      <w:pPr>
+        <w:spacing w:after="0" w:line="240" w:lineRule="auto"/>
+      </w:pPr>
+      <w:r>
+        <w:continuationSeparator/>
+      </w:r>
+    </w:p>
+  </w:footnote>
+</w:footnotes>
 </file>
 
 <file path=word/styles.xml><?xml version="1.0" encoding="utf-8"?>
@@ -1197,6 +1708,7 @@
   <w:style w:type="character" w:default="1" w:styleId="Fuentedeprrafopredeter">
     <w:name w:val="Default Paragraph Font"/>
     <w:uiPriority w:val="1"/>
+    <w:semiHidden/>
     <w:unhideWhenUsed/>
   </w:style>
   <w:style w:type="table" w:default="1" w:styleId="Tablanormal">
@@ -1517,6 +2029,73 @@
     <w:pPr>
       <w:spacing w:after="0" w:line="240" w:lineRule="auto"/>
     </w:pPr>
+  </w:style>
+  <w:style w:type="character" w:styleId="Hipervnculo">
+    <w:name w:val="Hyperlink"/>
+    <w:basedOn w:val="Fuentedeprrafopredeter"/>
+    <w:uiPriority w:val="99"/>
+    <w:unhideWhenUsed/>
+    <w:rsid w:val="00611F45"/>
+    <w:rPr>
+      <w:color w:val="467886" w:themeColor="hyperlink"/>
+      <w:u w:val="single"/>
+    </w:rPr>
+  </w:style>
+  <w:style w:type="character" w:styleId="Mencinsinresolver">
+    <w:name w:val="Unresolved Mention"/>
+    <w:basedOn w:val="Fuentedeprrafopredeter"/>
+    <w:uiPriority w:val="99"/>
+    <w:semiHidden/>
+    <w:unhideWhenUsed/>
+    <w:rsid w:val="00611F45"/>
+    <w:rPr>
+      <w:color w:val="605E5C"/>
+      <w:shd w:val="clear" w:color="auto" w:fill="E1DFDD"/>
+    </w:rPr>
+  </w:style>
+  <w:style w:type="paragraph" w:styleId="Encabezado">
+    <w:name w:val="header"/>
+    <w:basedOn w:val="Normal"/>
+    <w:link w:val="EncabezadoCar"/>
+    <w:uiPriority w:val="99"/>
+    <w:unhideWhenUsed/>
+    <w:rsid w:val="00611F45"/>
+    <w:pPr>
+      <w:tabs>
+        <w:tab w:val="center" w:pos="4513"/>
+        <w:tab w:val="right" w:pos="9026"/>
+      </w:tabs>
+      <w:spacing w:after="0" w:line="240" w:lineRule="auto"/>
+    </w:pPr>
+  </w:style>
+  <w:style w:type="character" w:customStyle="1" w:styleId="EncabezadoCar">
+    <w:name w:val="Encabezado Car"/>
+    <w:basedOn w:val="Fuentedeprrafopredeter"/>
+    <w:link w:val="Encabezado"/>
+    <w:uiPriority w:val="99"/>
+    <w:rsid w:val="00611F45"/>
+  </w:style>
+  <w:style w:type="paragraph" w:styleId="Piedepgina">
+    <w:name w:val="footer"/>
+    <w:basedOn w:val="Normal"/>
+    <w:link w:val="PiedepginaCar"/>
+    <w:uiPriority w:val="99"/>
+    <w:unhideWhenUsed/>
+    <w:rsid w:val="00611F45"/>
+    <w:pPr>
+      <w:tabs>
+        <w:tab w:val="center" w:pos="4513"/>
+        <w:tab w:val="right" w:pos="9026"/>
+      </w:tabs>
+      <w:spacing w:after="0" w:line="240" w:lineRule="auto"/>
+    </w:pPr>
+  </w:style>
+  <w:style w:type="character" w:customStyle="1" w:styleId="PiedepginaCar">
+    <w:name w:val="Pie de página Car"/>
+    <w:basedOn w:val="Fuentedeprrafopredeter"/>
+    <w:link w:val="Piedepgina"/>
+    <w:uiPriority w:val="99"/>
+    <w:rsid w:val="00611F45"/>
   </w:style>
 </w:styles>
 </file>

</xml_diff>

<commit_message>
pasado a limpio de diagrama de clases en drawio y en el informe
</commit_message>
<xml_diff>
--- a/documentacion/INFORME DE PROYECTO.docx
+++ b/documentacion/INFORME DE PROYECTO.docx
@@ -935,16 +935,24 @@
           <w:szCs w:val="22"/>
         </w:rPr>
       </w:pPr>
+    </w:p>
+    <w:p>
+      <w:pPr>
+        <w:rPr>
+          <w:sz w:val="22"/>
+          <w:szCs w:val="22"/>
+        </w:rPr>
+      </w:pPr>
       <w:r>
         <w:rPr>
           <w:noProof/>
         </w:rPr>
         <w:lastRenderedPageBreak/>
         <w:drawing>
-          <wp:inline distT="0" distB="0" distL="0" distR="0" wp14:anchorId="68F44934" wp14:editId="1FCD37FB">
-            <wp:extent cx="3998595" cy="8892540"/>
-            <wp:effectExtent l="0" t="0" r="1905" b="3810"/>
-            <wp:docPr id="129332675" name="Imagen 1" descr="Interfaz de usuario gráfica, Aplicación, Teams&#10;&#10;Descripción generada automáticamente"/>
+          <wp:inline distT="0" distB="0" distL="0" distR="0" wp14:anchorId="586E3B26" wp14:editId="2A483AA8">
+            <wp:extent cx="5400040" cy="7084695"/>
+            <wp:effectExtent l="0" t="0" r="0" b="1905"/>
+            <wp:docPr id="806211551" name="Imagen 1" descr="Interfaz de usuario gráfica&#10;&#10;Descripción generada automáticamente"/>
             <wp:cNvGraphicFramePr>
               <a:graphicFrameLocks xmlns:a="http://schemas.openxmlformats.org/drawingml/2006/main" noChangeAspect="1"/>
             </wp:cNvGraphicFramePr>
@@ -952,7 +960,7 @@
               <a:graphicData uri="http://schemas.openxmlformats.org/drawingml/2006/picture">
                 <pic:pic xmlns:pic="http://schemas.openxmlformats.org/drawingml/2006/picture">
                   <pic:nvPicPr>
-                    <pic:cNvPr id="129332675" name="Imagen 1" descr="Interfaz de usuario gráfica, Aplicación, Teams&#10;&#10;Descripción generada automáticamente"/>
+                    <pic:cNvPr id="806211551" name="Imagen 1" descr="Interfaz de usuario gráfica&#10;&#10;Descripción generada automáticamente"/>
                     <pic:cNvPicPr>
                       <a:picLocks noChangeAspect="1" noChangeArrowheads="1"/>
                     </pic:cNvPicPr>
@@ -973,7 +981,7 @@
                   <pic:spPr bwMode="auto">
                     <a:xfrm>
                       <a:off x="0" y="0"/>
-                      <a:ext cx="3998595" cy="8892540"/>
+                      <a:ext cx="5400040" cy="7084695"/>
                     </a:xfrm>
                     <a:prstGeom prst="rect">
                       <a:avLst/>
@@ -989,15 +997,6 @@
           </wp:inline>
         </w:drawing>
       </w:r>
-    </w:p>
-    <w:p>
-      <w:pPr>
-        <w:rPr>
-          <w:sz w:val="22"/>
-          <w:szCs w:val="22"/>
-          <w:u w:val="single"/>
-        </w:rPr>
-      </w:pPr>
     </w:p>
     <w:sectPr>
       <w:pgSz w:w="11906" w:h="16838"/>
@@ -1661,7 +1660,6 @@
   <w:style w:type="character" w:default="1" w:styleId="Fuentedeprrafopredeter">
     <w:name w:val="Default Paragraph Font"/>
     <w:uiPriority w:val="1"/>
-    <w:semiHidden/>
     <w:unhideWhenUsed/>
   </w:style>
   <w:style w:type="table" w:default="1" w:styleId="Tablanormal">

</xml_diff>

<commit_message>
culminado el diagrama de clases, añadido al informe y creado todos los archivos de cabeceras del programa
</commit_message>
<xml_diff>
--- a/documentacion/INFORME DE PROYECTO.docx
+++ b/documentacion/INFORME DE PROYECTO.docx
@@ -938,9 +938,11 @@
     </w:p>
     <w:p>
       <w:pPr>
+        <w:jc w:val="center"/>
         <w:rPr>
           <w:sz w:val="22"/>
           <w:szCs w:val="22"/>
+          <w:u w:val="single"/>
         </w:rPr>
       </w:pPr>
       <w:r>
@@ -949,10 +951,10 @@
         </w:rPr>
         <w:lastRenderedPageBreak/>
         <w:drawing>
-          <wp:inline distT="0" distB="0" distL="0" distR="0" wp14:anchorId="586E3B26" wp14:editId="2A483AA8">
-            <wp:extent cx="5400040" cy="7084695"/>
-            <wp:effectExtent l="0" t="0" r="0" b="1905"/>
-            <wp:docPr id="806211551" name="Imagen 1" descr="Interfaz de usuario gráfica&#10;&#10;Descripción generada automáticamente"/>
+          <wp:inline distT="0" distB="0" distL="0" distR="0" wp14:anchorId="5FDECA9E" wp14:editId="7D6F345D">
+            <wp:extent cx="4324350" cy="8892540"/>
+            <wp:effectExtent l="0" t="0" r="0" b="3810"/>
+            <wp:docPr id="312254964" name="Imagen 1" descr="Pantalla negra con letras blancas&#10;&#10;Descripción generada automáticamente con confianza media"/>
             <wp:cNvGraphicFramePr>
               <a:graphicFrameLocks xmlns:a="http://schemas.openxmlformats.org/drawingml/2006/main" noChangeAspect="1"/>
             </wp:cNvGraphicFramePr>
@@ -960,7 +962,7 @@
               <a:graphicData uri="http://schemas.openxmlformats.org/drawingml/2006/picture">
                 <pic:pic xmlns:pic="http://schemas.openxmlformats.org/drawingml/2006/picture">
                   <pic:nvPicPr>
-                    <pic:cNvPr id="806211551" name="Imagen 1" descr="Interfaz de usuario gráfica&#10;&#10;Descripción generada automáticamente"/>
+                    <pic:cNvPr id="312254964" name="Imagen 1" descr="Pantalla negra con letras blancas&#10;&#10;Descripción generada automáticamente con confianza media"/>
                     <pic:cNvPicPr>
                       <a:picLocks noChangeAspect="1" noChangeArrowheads="1"/>
                     </pic:cNvPicPr>
@@ -981,7 +983,69 @@
                   <pic:spPr bwMode="auto">
                     <a:xfrm>
                       <a:off x="0" y="0"/>
-                      <a:ext cx="5400040" cy="7084695"/>
+                      <a:ext cx="4324350" cy="8892540"/>
+                    </a:xfrm>
+                    <a:prstGeom prst="rect">
+                      <a:avLst/>
+                    </a:prstGeom>
+                    <a:noFill/>
+                    <a:ln>
+                      <a:noFill/>
+                    </a:ln>
+                  </pic:spPr>
+                </pic:pic>
+              </a:graphicData>
+            </a:graphic>
+          </wp:inline>
+        </w:drawing>
+      </w:r>
+    </w:p>
+    <w:p>
+      <w:pPr>
+        <w:rPr>
+          <w:sz w:val="22"/>
+          <w:szCs w:val="22"/>
+        </w:rPr>
+      </w:pPr>
+      <w:r>
+        <w:rPr>
+          <w:noProof/>
+        </w:rPr>
+        <w:lastRenderedPageBreak/>
+        <w:drawing>
+          <wp:inline distT="0" distB="0" distL="0" distR="0" wp14:anchorId="18EDCE5A" wp14:editId="72DC0315">
+            <wp:extent cx="5250815" cy="8892540"/>
+            <wp:effectExtent l="0" t="0" r="6985" b="3810"/>
+            <wp:docPr id="623972947" name="Imagen 2" descr="Captura de pantalla de computadora&#10;&#10;Descripción generada automáticamente con confianza media"/>
+            <wp:cNvGraphicFramePr>
+              <a:graphicFrameLocks xmlns:a="http://schemas.openxmlformats.org/drawingml/2006/main" noChangeAspect="1"/>
+            </wp:cNvGraphicFramePr>
+            <a:graphic xmlns:a="http://schemas.openxmlformats.org/drawingml/2006/main">
+              <a:graphicData uri="http://schemas.openxmlformats.org/drawingml/2006/picture">
+                <pic:pic xmlns:pic="http://schemas.openxmlformats.org/drawingml/2006/picture">
+                  <pic:nvPicPr>
+                    <pic:cNvPr id="623972947" name="Imagen 2" descr="Captura de pantalla de computadora&#10;&#10;Descripción generada automáticamente con confianza media"/>
+                    <pic:cNvPicPr>
+                      <a:picLocks noChangeAspect="1" noChangeArrowheads="1"/>
+                    </pic:cNvPicPr>
+                  </pic:nvPicPr>
+                  <pic:blipFill>
+                    <a:blip r:embed="rId15" cstate="print">
+                      <a:extLst>
+                        <a:ext uri="{28A0092B-C50C-407E-A947-70E740481C1C}">
+                          <a14:useLocalDpi xmlns:a14="http://schemas.microsoft.com/office/drawing/2010/main" val="0"/>
+                        </a:ext>
+                      </a:extLst>
+                    </a:blip>
+                    <a:srcRect/>
+                    <a:stretch>
+                      <a:fillRect/>
+                    </a:stretch>
+                  </pic:blipFill>
+                  <pic:spPr bwMode="auto">
+                    <a:xfrm>
+                      <a:off x="0" y="0"/>
+                      <a:ext cx="5250815" cy="8892540"/>
                     </a:xfrm>
                     <a:prstGeom prst="rect">
                       <a:avLst/>
@@ -1660,6 +1724,7 @@
   <w:style w:type="character" w:default="1" w:styleId="Fuentedeprrafopredeter">
     <w:name w:val="Default Paragraph Font"/>
     <w:uiPriority w:val="1"/>
+    <w:semiHidden/>
     <w:unhideWhenUsed/>
   </w:style>
   <w:style w:type="table" w:default="1" w:styleId="Tablanormal">

</xml_diff>

<commit_message>
mejorar de redaccion del informe
</commit_message>
<xml_diff>
--- a/documentacion/INFORME DE PROYECTO.docx
+++ b/documentacion/INFORME DE PROYECTO.docx
@@ -89,7 +89,7 @@
                     </pic:cNvPicPr>
                   </pic:nvPicPr>
                   <pic:blipFill>
-                    <a:blip r:embed="rId7">
+                    <a:blip r:embed="rId8">
                       <a:extLst>
                         <a:ext uri="{28A0092B-C50C-407E-A947-70E740481C1C}">
                           <a14:useLocalDpi xmlns:a14="http://schemas.microsoft.com/office/drawing/2010/main" val="0"/>
@@ -215,103 +215,154 @@
     </w:p>
     <w:p>
       <w:r>
-        <w:t>El sistema por desarrollar</w:t>
-      </w:r>
-      <w:r>
-        <w:t xml:space="preserve"> tiene el propósito de gestionar </w:t>
-      </w:r>
-      <w:r>
-        <w:t xml:space="preserve">automáticamente </w:t>
-      </w:r>
-      <w:r>
-        <w:t xml:space="preserve">el proceso de producción de bienes manufacturables, </w:t>
-      </w:r>
-      <w:r>
-        <w:t>ye</w:t>
-      </w:r>
-      <w:r>
-        <w:t>ndo</w:t>
-      </w:r>
-      <w:r>
-        <w:t xml:space="preserve"> desde la gestión de insumos hasta la producción de producto terminado. El sistema permitirá el manejo integral de órdenes de producción remitos, facturas, producción de productos semielaborados y su integración en el ciclo de producción.</w:t>
+        <w:t xml:space="preserve">El sistema por desarrollar tiene el propósito de gestionar automáticamente el proceso de producción de bienes manufacturables, yendo desde la gestión de insumos hasta </w:t>
+      </w:r>
+      <w:r>
+        <w:t xml:space="preserve">el de </w:t>
+      </w:r>
+      <w:r>
+        <w:t>producto</w:t>
+      </w:r>
+      <w:r>
+        <w:t xml:space="preserve"> terminado. El sistema permitirá el manejo integral de órdenes de producción remitos, facturas, </w:t>
+      </w:r>
+      <w:r>
+        <w:t>control de proveedores y clientes.</w:t>
       </w:r>
     </w:p>
     <w:p>
       <w:pPr>
         <w:pStyle w:val="Ttulo2"/>
-        <w:rPr>
-          <w:sz w:val="22"/>
-          <w:szCs w:val="22"/>
-        </w:rPr>
       </w:pPr>
       <w:r>
         <w:t>Funcionamiento</w:t>
       </w:r>
-      <w:r>
-        <w:t xml:space="preserve"> </w:t>
-      </w:r>
-    </w:p>
-    <w:p>
-      <w:r>
-        <w:t xml:space="preserve">El objetivo principal del programa será llevar un stock dinámico de los insumos de una </w:t>
-      </w:r>
-      <w:r>
-        <w:t>fábrica</w:t>
-      </w:r>
-      <w:r>
-        <w:t xml:space="preserve"> manufacturera, para esto </w:t>
-      </w:r>
-      <w:r>
-        <w:t>contará</w:t>
-      </w:r>
-      <w:r>
-        <w:t xml:space="preserve"> con una interfaz el cual permitirá ingresar insumos, </w:t>
-      </w:r>
-      <w:r>
-        <w:t>y descontar automáticamente los mismos según una determinada cantidad de productos producidos.</w:t>
-      </w:r>
-      <w:r>
+    </w:p>
+    <w:p>
+      <w:r>
+        <w:t>Las funciones básicas del programa serán las siguientes:</w:t>
+      </w:r>
+    </w:p>
+    <w:p>
+      <w:r>
+        <w:t xml:space="preserve">Ingreso y gestión de artículos: Los usuarios podrán registrar y actualizar </w:t>
+      </w:r>
+      <w:r>
+        <w:t>insumos</w:t>
+      </w:r>
+      <w:r>
+        <w:t xml:space="preserve"> y productos en el sistema, definir especificaciones, </w:t>
+      </w:r>
+      <w:r>
+        <w:t>cantidades</w:t>
+      </w:r>
+      <w:r>
+        <w:t xml:space="preserve"> actuales y futuras. También se incluirá el seguimiento de devoluciones,</w:t>
+      </w:r>
+      <w:r>
+        <w:t xml:space="preserve"> y manejo de </w:t>
+      </w:r>
+      <w:proofErr w:type="spellStart"/>
+      <w:r>
+        <w:t>scrap</w:t>
+      </w:r>
+      <w:proofErr w:type="spellEnd"/>
+      <w:r>
+        <w:t>.</w:t>
+      </w:r>
+    </w:p>
+    <w:p>
+      <w:r>
+        <w:t>Órdenes de Producción: Este sistema controlará todo el proceso de producción desde el diseño hasta su finalización, asegurando que se suministren los insumos requeridos y eliminando los utilizados. Una vez finalizada la producción, se reemplazan los productos terminados.</w:t>
+      </w:r>
+    </w:p>
+    <w:p>
+      <w:r>
+        <w:t xml:space="preserve">Gestión y facturación: este programa incluirá la emisión y recepción de envíos para gestionar los </w:t>
+      </w:r>
+      <w:r>
+        <w:t>stocks</w:t>
+      </w:r>
+      <w:r>
+        <w:t xml:space="preserve"> entrantes y salientes, así como la creación de facturas relacionadas </w:t>
+      </w:r>
+      <w:r>
+        <w:t>de los proveedores y los de la propia empresa</w:t>
+      </w:r>
+      <w:r>
+        <w:t>.</w:t>
+      </w:r>
+    </w:p>
+    <w:p>
+      <w:r>
+        <w:t>Control de usuarios: Habrá un sistema de control de usuarios que permitirá establecer diferentes niveles de permisos. Esto garantizará que solo el personal autorizado tenga acceso a tareas críticas como crear órdenes de producción, emitir facturas o realizar cambios.</w:t>
+      </w:r>
+    </w:p>
+    <w:p>
+      <w:r>
+        <w:t>Informes y estadísticas: El sistema brindará la capacidad de brindar informes sobre el estado, desempeño y actividades del negocio, brindando a los gerentes la información necesaria para la toma de decisiones.</w:t>
+      </w:r>
+    </w:p>
+    <w:p>
+      <w:r>
+        <w:t xml:space="preserve">Escalabilidad y módulos futuros: Aunque el sistema será funcional, su diseño permite una </w:t>
+      </w:r>
+      <w:r>
+        <w:t xml:space="preserve">ampliación de funcionalidades y </w:t>
+      </w:r>
+      <w:r>
+        <w:t>futura migración a una interfaz más amigable para el usuario.</w:t>
+      </w:r>
+    </w:p>
+    <w:p>
+      <w:pPr>
+        <w:rPr>
+          <w:rStyle w:val="Ttulo2Car"/>
+        </w:rPr>
+      </w:pPr>
+      <w:r>
+        <w:rPr>
+          <w:rStyle w:val="Ttulo2Car"/>
+        </w:rPr>
         <w:br/>
       </w:r>
       <w:r>
-        <w:br/>
-        <w:t xml:space="preserve">Para esto se implementarán el ingreso a través de remitos, que pueden estar o no pendientes a una orden de compra previa, y ordenes de </w:t>
-      </w:r>
-      <w:r>
-        <w:t>preproducción concretados (semielaborados)</w:t>
-      </w:r>
-      <w:r>
-        <w:t xml:space="preserve"> a su vez estos insumos se descontaran a través de ordenes de producción concretados, ordenes de preproducción concretado</w:t>
-      </w:r>
-      <w:r>
-        <w:t>s , y orden de baja y devoluciones a proveedor</w:t>
-      </w:r>
-      <w:r>
-        <w:t xml:space="preserve"> tal se muestra en la figura 1</w:t>
-      </w:r>
-      <w:r>
-        <w:t>.</w:t>
-      </w:r>
-    </w:p>
-    <w:p/>
-    <w:p>
-      <w:pPr>
-        <w:pStyle w:val="Sinespaciado"/>
-        <w:jc w:val="center"/>
-        <w:rPr>
-          <w:sz w:val="20"/>
-          <w:szCs w:val="20"/>
-        </w:rPr>
-      </w:pPr>
-      <w:r>
-        <w:rPr>
+        <w:rPr>
+          <w:rStyle w:val="Ttulo2Car"/>
+        </w:rPr>
+        <w:t>Interfaz de usuario</w:t>
+      </w:r>
+    </w:p>
+    <w:p>
+      <w:pPr>
+        <w:pStyle w:val="Ttulo3"/>
+      </w:pPr>
+      <w:r>
+        <w:rPr>
+          <w:rStyle w:val="Ttulo2Car"/>
+          <w:rFonts w:asciiTheme="minorHAnsi" w:hAnsiTheme="minorHAnsi"/>
+          <w:sz w:val="28"/>
+          <w:szCs w:val="28"/>
+        </w:rPr>
+        <w:t>Ingreso al sistema</w:t>
+      </w:r>
+    </w:p>
+    <w:p>
+      <w:pPr>
+        <w:rPr>
+          <w:rStyle w:val="Ttulo2Car"/>
+        </w:rPr>
+      </w:pPr>
+      <w:r>
+        <w:rPr>
+          <w:rStyle w:val="Ttulo2Car"/>
           <w:noProof/>
         </w:rPr>
         <w:drawing>
-          <wp:inline distT="0" distB="0" distL="0" distR="0" wp14:anchorId="076CCF63" wp14:editId="421B8604">
-            <wp:extent cx="5400040" cy="1720215"/>
-            <wp:effectExtent l="0" t="0" r="0" b="0"/>
-            <wp:docPr id="2007972322" name="Imagen 1" descr="Diagrama&#10;&#10;Descripción generada automáticamente"/>
+          <wp:inline distT="0" distB="0" distL="0" distR="0" wp14:anchorId="28790582" wp14:editId="1C96A7D2">
+            <wp:extent cx="3362533" cy="861060"/>
+            <wp:effectExtent l="0" t="0" r="9525" b="0"/>
+            <wp:docPr id="645057731" name="Imagen 1" descr="Interfaz de usuario gráfica, Texto&#10;&#10;Descripción generada automáticamente"/>
             <wp:cNvGraphicFramePr>
               <a:graphicFrameLocks xmlns:a="http://schemas.openxmlformats.org/drawingml/2006/main" noChangeAspect="1"/>
             </wp:cNvGraphicFramePr>
@@ -319,112 +370,7 @@
               <a:graphicData uri="http://schemas.openxmlformats.org/drawingml/2006/picture">
                 <pic:pic xmlns:pic="http://schemas.openxmlformats.org/drawingml/2006/picture">
                   <pic:nvPicPr>
-                    <pic:cNvPr id="2007972322" name="Imagen 1" descr="Diagrama&#10;&#10;Descripción generada automáticamente"/>
-                    <pic:cNvPicPr/>
-                  </pic:nvPicPr>
-                  <pic:blipFill>
-                    <a:blip r:embed="rId8"/>
-                    <a:stretch>
-                      <a:fillRect/>
-                    </a:stretch>
-                  </pic:blipFill>
-                  <pic:spPr>
-                    <a:xfrm>
-                      <a:off x="0" y="0"/>
-                      <a:ext cx="5400040" cy="1720215"/>
-                    </a:xfrm>
-                    <a:prstGeom prst="rect">
-                      <a:avLst/>
-                    </a:prstGeom>
-                  </pic:spPr>
-                </pic:pic>
-              </a:graphicData>
-            </a:graphic>
-          </wp:inline>
-        </w:drawing>
-      </w:r>
-      <w:r>
-        <w:br/>
-      </w:r>
-      <w:r>
-        <w:rPr>
-          <w:sz w:val="20"/>
-          <w:szCs w:val="20"/>
-        </w:rPr>
-        <w:t>figura 1 esquema de insumos</w:t>
-      </w:r>
-    </w:p>
-    <w:p>
-      <w:pPr>
-        <w:pStyle w:val="Sinespaciado"/>
-        <w:rPr>
-          <w:sz w:val="20"/>
-          <w:szCs w:val="20"/>
-        </w:rPr>
-      </w:pPr>
-    </w:p>
-    <w:p>
-      <w:r>
-        <w:t xml:space="preserve">Las ordenes de </w:t>
-      </w:r>
-      <w:r>
-        <w:t>producción completadas</w:t>
-      </w:r>
-      <w:r>
-        <w:t xml:space="preserve"> </w:t>
-      </w:r>
-      <w:r>
-        <w:t xml:space="preserve">y devoluciones de clientes </w:t>
-      </w:r>
-      <w:r>
-        <w:t>sumaran al stock de productos terminados</w:t>
-      </w:r>
-      <w:r>
-        <w:t xml:space="preserve">, y restaran los remitos, </w:t>
-      </w:r>
-      <w:proofErr w:type="spellStart"/>
-      <w:r>
-        <w:t>scrap</w:t>
-      </w:r>
-      <w:proofErr w:type="spellEnd"/>
-      <w:r>
-        <w:t xml:space="preserve"> y ordenes de ventas (fig2).</w:t>
-      </w:r>
-    </w:p>
-    <w:p/>
-    <w:p/>
-    <w:p/>
-    <w:p>
-      <w:r>
-        <w:br/>
-      </w:r>
-    </w:p>
-    <w:p>
-      <w:pPr>
-        <w:jc w:val="center"/>
-        <w:rPr>
-          <w:sz w:val="22"/>
-          <w:szCs w:val="22"/>
-        </w:rPr>
-      </w:pPr>
-      <w:r>
-        <w:rPr>
-          <w:noProof/>
-        </w:rPr>
-        <w:lastRenderedPageBreak/>
-        <w:drawing>
-          <wp:inline distT="0" distB="0" distL="0" distR="0" wp14:anchorId="5897CDE1" wp14:editId="6F7E7F55">
-            <wp:extent cx="5400040" cy="1040130"/>
-            <wp:effectExtent l="0" t="0" r="0" b="7620"/>
-            <wp:docPr id="29146951" name="Imagen 1" descr="Imagen que contiene Texto&#10;&#10;Descripción generada automáticamente"/>
-            <wp:cNvGraphicFramePr>
-              <a:graphicFrameLocks xmlns:a="http://schemas.openxmlformats.org/drawingml/2006/main" noChangeAspect="1"/>
-            </wp:cNvGraphicFramePr>
-            <a:graphic xmlns:a="http://schemas.openxmlformats.org/drawingml/2006/main">
-              <a:graphicData uri="http://schemas.openxmlformats.org/drawingml/2006/picture">
-                <pic:pic xmlns:pic="http://schemas.openxmlformats.org/drawingml/2006/picture">
-                  <pic:nvPicPr>
-                    <pic:cNvPr id="29146951" name="Imagen 1" descr="Imagen que contiene Texto&#10;&#10;Descripción generada automáticamente"/>
+                    <pic:cNvPr id="645057731" name="Imagen 1" descr="Interfaz de usuario gráfica, Texto&#10;&#10;Descripción generada automáticamente"/>
                     <pic:cNvPicPr/>
                   </pic:nvPicPr>
                   <pic:blipFill>
@@ -436,7 +382,7 @@
                   <pic:spPr>
                     <a:xfrm>
                       <a:off x="0" y="0"/>
-                      <a:ext cx="5400040" cy="1040130"/>
+                      <a:ext cx="3372173" cy="863528"/>
                     </a:xfrm>
                     <a:prstGeom prst="rect">
                       <a:avLst/>
@@ -448,78 +394,90 @@
           </wp:inline>
         </w:drawing>
       </w:r>
-      <w:r>
-        <w:br/>
-      </w:r>
-      <w:r>
-        <w:rPr>
-          <w:sz w:val="22"/>
-          <w:szCs w:val="22"/>
-        </w:rPr>
-        <w:t>figura 2, esquema de outputs.</w:t>
-      </w:r>
-    </w:p>
-    <w:p>
-      <w:r>
-        <w:t xml:space="preserve">A su vez el programa podrá administrar los proveedores que tiene y que insumo provee cada uno, pudiendo tener </w:t>
-      </w:r>
-      <w:proofErr w:type="spellStart"/>
-      <w:r>
-        <w:t>mas</w:t>
-      </w:r>
-      <w:proofErr w:type="spellEnd"/>
-      <w:r>
-        <w:t xml:space="preserve"> de un proveedor por insumo. Sin embargo, solo habrá uno que actuará como principal dejando al resto como proveedores auxiliares.</w:t>
-      </w:r>
-    </w:p>
-    <w:p>
-      <w:r>
-        <w:t>También se podrá administrar facturas que modificaran el precio de los insumos y por ende los costos de producción asociado a los insumos, estas facturas deben estar asociadas a uno o más remitos.</w:t>
-      </w:r>
-      <w:r>
-        <w:br/>
-        <w:t>A si mismo todas estas acciones quedara registrada por un log interno, que servirá para hacer informes detallados con todas las actividades realizadas.</w:t>
-      </w:r>
-    </w:p>
-    <w:p>
-      <w:pPr>
-        <w:rPr>
-          <w:rStyle w:val="Ttulo2Car"/>
-        </w:rPr>
-      </w:pPr>
-      <w:r>
-        <w:t xml:space="preserve">Y por </w:t>
-      </w:r>
-      <w:r>
-        <w:t>último</w:t>
-      </w:r>
-      <w:r>
-        <w:t xml:space="preserve"> todas estas acciones se podrán llevar a cabo con un sistema de privilegios el cuales contara con dos tipos de usuarios, administrador y </w:t>
-      </w:r>
-      <w:r>
-        <w:t>Vendedor</w:t>
-      </w:r>
-      <w:r>
-        <w:t>. El administrador podrá realizar todas las acciones relacionadas a la manipulación de stock descrita anteriormente y el consultor solo podrá consultar cada uno de los ítems sin modificar el stock.</w:t>
-      </w:r>
-      <w:r>
-        <w:rPr>
-          <w:sz w:val="22"/>
-          <w:szCs w:val="22"/>
-        </w:rPr>
-        <w:br/>
-      </w:r>
-      <w:r>
-        <w:rPr>
-          <w:rStyle w:val="Ttulo2Car"/>
-        </w:rPr>
-        <w:br/>
-      </w:r>
-      <w:r>
-        <w:rPr>
-          <w:rStyle w:val="Ttulo2Car"/>
-        </w:rPr>
-        <w:t>Interfaz de usuario</w:t>
+    </w:p>
+    <w:p>
+      <w:pPr>
+        <w:pStyle w:val="Sinespaciado"/>
+        <w:rPr>
+          <w:rStyle w:val="Ttulo2Car"/>
+          <w:rFonts w:asciiTheme="minorHAnsi" w:eastAsiaTheme="minorHAnsi" w:hAnsiTheme="minorHAnsi" w:cstheme="minorBidi"/>
+          <w:color w:val="auto"/>
+          <w:sz w:val="24"/>
+          <w:szCs w:val="24"/>
+        </w:rPr>
+      </w:pPr>
+      <w:r>
+        <w:rPr>
+          <w:rStyle w:val="Ttulo2Car"/>
+          <w:rFonts w:asciiTheme="minorHAnsi" w:eastAsiaTheme="minorHAnsi" w:hAnsiTheme="minorHAnsi" w:cstheme="minorBidi"/>
+          <w:color w:val="auto"/>
+          <w:sz w:val="24"/>
+          <w:szCs w:val="24"/>
+        </w:rPr>
+        <w:lastRenderedPageBreak/>
+        <w:t xml:space="preserve">La primera vez </w:t>
+      </w:r>
+      <w:r>
+        <w:rPr>
+          <w:rStyle w:val="Ttulo2Car"/>
+          <w:rFonts w:asciiTheme="minorHAnsi" w:eastAsiaTheme="minorHAnsi" w:hAnsiTheme="minorHAnsi" w:cstheme="minorBidi"/>
+          <w:color w:val="auto"/>
+          <w:sz w:val="24"/>
+          <w:szCs w:val="24"/>
+        </w:rPr>
+        <w:t xml:space="preserve">que se ingrese </w:t>
+      </w:r>
+      <w:r>
+        <w:rPr>
+          <w:rStyle w:val="Ttulo2Car"/>
+          <w:rFonts w:asciiTheme="minorHAnsi" w:eastAsiaTheme="minorHAnsi" w:hAnsiTheme="minorHAnsi" w:cstheme="minorBidi"/>
+          <w:color w:val="auto"/>
+          <w:sz w:val="24"/>
+          <w:szCs w:val="24"/>
+        </w:rPr>
+        <w:t xml:space="preserve">al sistema </w:t>
+      </w:r>
+      <w:r>
+        <w:rPr>
+          <w:rStyle w:val="Ttulo2Car"/>
+          <w:rFonts w:asciiTheme="minorHAnsi" w:eastAsiaTheme="minorHAnsi" w:hAnsiTheme="minorHAnsi" w:cstheme="minorBidi"/>
+          <w:color w:val="auto"/>
+          <w:sz w:val="24"/>
+          <w:szCs w:val="24"/>
+        </w:rPr>
+        <w:t>solo existirá el usuario “root” el cual tendrá una contraseña predefinida. Una vez que se ingrese correctamente tendrá se podrá acceder al menú principal del sistema</w:t>
+      </w:r>
+    </w:p>
+    <w:p>
+      <w:pPr>
+        <w:pStyle w:val="Ttulo3"/>
+      </w:pPr>
+      <w:r>
+        <w:rPr>
+          <w:rStyle w:val="Ttulo2Car"/>
+          <w:rFonts w:asciiTheme="minorHAnsi" w:hAnsiTheme="minorHAnsi"/>
+          <w:sz w:val="28"/>
+          <w:szCs w:val="28"/>
+        </w:rPr>
+        <w:t>Menú</w:t>
+      </w:r>
+      <w:r>
+        <w:rPr>
+          <w:rStyle w:val="Ttulo2Car"/>
+          <w:rFonts w:asciiTheme="minorHAnsi" w:hAnsiTheme="minorHAnsi"/>
+          <w:sz w:val="28"/>
+          <w:szCs w:val="28"/>
+        </w:rPr>
+        <w:t xml:space="preserve"> </w:t>
+      </w:r>
+      <w:r>
+        <w:rPr>
+          <w:rStyle w:val="Ttulo2Car"/>
+          <w:rFonts w:asciiTheme="minorHAnsi" w:hAnsiTheme="minorHAnsi"/>
+          <w:sz w:val="28"/>
+          <w:szCs w:val="28"/>
+        </w:rPr>
+        <w:t>principal</w:t>
       </w:r>
     </w:p>
     <w:p>
@@ -538,25 +496,17 @@
         <w:rPr>
           <w:rStyle w:val="Ttulo2Car"/>
           <w:rFonts w:asciiTheme="minorHAnsi" w:hAnsiTheme="minorHAnsi"/>
-          <w:noProof/>
           <w:color w:val="auto"/>
           <w:sz w:val="24"/>
           <w:szCs w:val="24"/>
           <w:u w:val="single"/>
+          <w:lang w:val="pt-BR"/>
         </w:rPr>
         <w:drawing>
-          <wp:anchor distT="0" distB="0" distL="114300" distR="114300" simplePos="0" relativeHeight="251658240" behindDoc="0" locked="0" layoutInCell="1" allowOverlap="1" wp14:anchorId="692475E9" wp14:editId="68FF9719">
-            <wp:simplePos x="0" y="0"/>
-            <wp:positionH relativeFrom="margin">
-              <wp:align>left</wp:align>
-            </wp:positionH>
-            <wp:positionV relativeFrom="paragraph">
-              <wp:posOffset>441132</wp:posOffset>
-            </wp:positionV>
-            <wp:extent cx="3935730" cy="2944622"/>
-            <wp:effectExtent l="0" t="0" r="7620" b="8255"/>
-            <wp:wrapTopAndBottom/>
-            <wp:docPr id="816585029" name="Picture 1"/>
+          <wp:inline distT="0" distB="0" distL="0" distR="0" wp14:anchorId="6354AF12" wp14:editId="63CDC996">
+            <wp:extent cx="2941320" cy="2364109"/>
+            <wp:effectExtent l="0" t="0" r="0" b="0"/>
+            <wp:docPr id="692865682" name="Imagen 1" descr="Texto&#10;&#10;Descripción generada automáticamente"/>
             <wp:cNvGraphicFramePr>
               <a:graphicFrameLocks xmlns:a="http://schemas.openxmlformats.org/drawingml/2006/main" noChangeAspect="1"/>
             </wp:cNvGraphicFramePr>
@@ -564,13 +514,174 @@
               <a:graphicData uri="http://schemas.openxmlformats.org/drawingml/2006/picture">
                 <pic:pic xmlns:pic="http://schemas.openxmlformats.org/drawingml/2006/picture">
                   <pic:nvPicPr>
-                    <pic:cNvPr id="0" name="Picture 1"/>
+                    <pic:cNvPr id="692865682" name="Imagen 1" descr="Texto&#10;&#10;Descripción generada automáticamente"/>
+                    <pic:cNvPicPr/>
+                  </pic:nvPicPr>
+                  <pic:blipFill>
+                    <a:blip r:embed="rId10"/>
+                    <a:stretch>
+                      <a:fillRect/>
+                    </a:stretch>
+                  </pic:blipFill>
+                  <pic:spPr>
+                    <a:xfrm>
+                      <a:off x="0" y="0"/>
+                      <a:ext cx="2953259" cy="2373705"/>
+                    </a:xfrm>
+                    <a:prstGeom prst="rect">
+                      <a:avLst/>
+                    </a:prstGeom>
+                  </pic:spPr>
+                </pic:pic>
+              </a:graphicData>
+            </a:graphic>
+          </wp:inline>
+        </w:drawing>
+      </w:r>
+    </w:p>
+    <w:p>
+      <w:pPr>
+        <w:rPr>
+          <w:rStyle w:val="Ttulo2Car"/>
+          <w:rFonts w:asciiTheme="minorHAnsi" w:hAnsiTheme="minorHAnsi"/>
+          <w:color w:val="auto"/>
+          <w:sz w:val="24"/>
+          <w:szCs w:val="24"/>
+        </w:rPr>
+      </w:pPr>
+      <w:r>
+        <w:rPr>
+          <w:rStyle w:val="Ttulo2Car"/>
+          <w:rFonts w:asciiTheme="minorHAnsi" w:hAnsiTheme="minorHAnsi"/>
+          <w:color w:val="auto"/>
+          <w:sz w:val="24"/>
+          <w:szCs w:val="24"/>
+        </w:rPr>
+        <w:t>Como usuario root se podrá acceder a todas las funcionalidades del sistema, sin embargo, se recomendará como primera medida crear nuevos usuarios con sus distintos privilegios y cambiar la contraseña del usuario root.</w:t>
+      </w:r>
+    </w:p>
+    <w:p>
+      <w:pPr>
+        <w:pStyle w:val="Ttulo3"/>
+        <w:rPr>
+          <w:rStyle w:val="Ttulo2Car"/>
+          <w:rFonts w:asciiTheme="minorHAnsi" w:hAnsiTheme="minorHAnsi"/>
+          <w:sz w:val="28"/>
+          <w:szCs w:val="28"/>
+        </w:rPr>
+      </w:pPr>
+      <w:r>
+        <w:rPr>
+          <w:rStyle w:val="Ttulo2Car"/>
+          <w:rFonts w:asciiTheme="minorHAnsi" w:hAnsiTheme="minorHAnsi"/>
+          <w:sz w:val="28"/>
+          <w:szCs w:val="28"/>
+        </w:rPr>
+        <w:t>Gestión de Usuarios</w:t>
+      </w:r>
+    </w:p>
+    <w:p>
+      <w:pPr>
+        <w:rPr>
+          <w:rStyle w:val="Ttulo2Car"/>
+          <w:rFonts w:asciiTheme="minorHAnsi" w:hAnsiTheme="minorHAnsi"/>
+          <w:color w:val="auto"/>
+          <w:sz w:val="24"/>
+          <w:szCs w:val="24"/>
+          <w:u w:val="single"/>
+          <w:lang w:val="pt-BR"/>
+        </w:rPr>
+      </w:pPr>
+      <w:r>
+        <w:rPr>
+          <w:rStyle w:val="Ttulo2Car"/>
+          <w:rFonts w:asciiTheme="minorHAnsi" w:hAnsiTheme="minorHAnsi"/>
+          <w:color w:val="auto"/>
+          <w:sz w:val="24"/>
+          <w:szCs w:val="24"/>
+          <w:u w:val="single"/>
+          <w:lang w:val="pt-BR"/>
+        </w:rPr>
+        <w:drawing>
+          <wp:inline distT="0" distB="0" distL="0" distR="0" wp14:anchorId="0EAAF07D" wp14:editId="7C327346">
+            <wp:extent cx="3360420" cy="1447462"/>
+            <wp:effectExtent l="0" t="0" r="0" b="635"/>
+            <wp:docPr id="1825982110" name="Imagen 1" descr="Texto&#10;&#10;Descripción generada automáticamente"/>
+            <wp:cNvGraphicFramePr>
+              <a:graphicFrameLocks xmlns:a="http://schemas.openxmlformats.org/drawingml/2006/main" noChangeAspect="1"/>
+            </wp:cNvGraphicFramePr>
+            <a:graphic xmlns:a="http://schemas.openxmlformats.org/drawingml/2006/main">
+              <a:graphicData uri="http://schemas.openxmlformats.org/drawingml/2006/picture">
+                <pic:pic xmlns:pic="http://schemas.openxmlformats.org/drawingml/2006/picture">
+                  <pic:nvPicPr>
+                    <pic:cNvPr id="1825982110" name="Imagen 1" descr="Texto&#10;&#10;Descripción generada automáticamente"/>
+                    <pic:cNvPicPr/>
+                  </pic:nvPicPr>
+                  <pic:blipFill>
+                    <a:blip r:embed="rId11"/>
+                    <a:stretch>
+                      <a:fillRect/>
+                    </a:stretch>
+                  </pic:blipFill>
+                  <pic:spPr>
+                    <a:xfrm>
+                      <a:off x="0" y="0"/>
+                      <a:ext cx="3372636" cy="1452724"/>
+                    </a:xfrm>
+                    <a:prstGeom prst="rect">
+                      <a:avLst/>
+                    </a:prstGeom>
+                  </pic:spPr>
+                </pic:pic>
+              </a:graphicData>
+            </a:graphic>
+          </wp:inline>
+        </w:drawing>
+      </w:r>
+    </w:p>
+    <w:p>
+      <w:pPr>
+        <w:pStyle w:val="Ttulo3"/>
+        <w:rPr>
+          <w:rStyle w:val="Ttulo2Car"/>
+          <w:rFonts w:asciiTheme="minorHAnsi" w:hAnsiTheme="minorHAnsi"/>
+          <w:sz w:val="28"/>
+          <w:szCs w:val="28"/>
+        </w:rPr>
+      </w:pPr>
+      <w:r>
+        <w:rPr>
+          <w:rStyle w:val="Ttulo2Car"/>
+          <w:noProof/>
+        </w:rPr>
+        <w:lastRenderedPageBreak/>
+        <w:drawing>
+          <wp:anchor distT="0" distB="0" distL="114300" distR="114300" simplePos="0" relativeHeight="251659264" behindDoc="0" locked="0" layoutInCell="1" allowOverlap="1" wp14:anchorId="0C3C8E52" wp14:editId="4A535D51">
+            <wp:simplePos x="0" y="0"/>
+            <wp:positionH relativeFrom="margin">
+              <wp:align>left</wp:align>
+            </wp:positionH>
+            <wp:positionV relativeFrom="paragraph">
+              <wp:posOffset>487045</wp:posOffset>
+            </wp:positionV>
+            <wp:extent cx="3398520" cy="2356485"/>
+            <wp:effectExtent l="0" t="0" r="0" b="5715"/>
+            <wp:wrapTopAndBottom/>
+            <wp:docPr id="1911785128" name="Picture 2"/>
+            <wp:cNvGraphicFramePr>
+              <a:graphicFrameLocks xmlns:a="http://schemas.openxmlformats.org/drawingml/2006/main" noChangeAspect="1"/>
+            </wp:cNvGraphicFramePr>
+            <a:graphic xmlns:a="http://schemas.openxmlformats.org/drawingml/2006/main">
+              <a:graphicData uri="http://schemas.openxmlformats.org/drawingml/2006/picture">
+                <pic:pic xmlns:pic="http://schemas.openxmlformats.org/drawingml/2006/picture">
+                  <pic:nvPicPr>
+                    <pic:cNvPr id="0" name="Picture 2"/>
                     <pic:cNvPicPr>
                       <a:picLocks noChangeAspect="1" noChangeArrowheads="1"/>
                     </pic:cNvPicPr>
                   </pic:nvPicPr>
                   <pic:blipFill>
-                    <a:blip r:embed="rId10">
+                    <a:blip r:embed="rId12">
                       <a:extLst>
                         <a:ext uri="{28A0092B-C50C-407E-A947-70E740481C1C}">
                           <a14:useLocalDpi xmlns:a14="http://schemas.microsoft.com/office/drawing/2010/main" val="0"/>
@@ -585,7 +696,7 @@
                   <pic:spPr bwMode="auto">
                     <a:xfrm>
                       <a:off x="0" y="0"/>
-                      <a:ext cx="3935730" cy="2944622"/>
+                      <a:ext cx="3398520" cy="2356485"/>
                     </a:xfrm>
                     <a:prstGeom prst="rect">
                       <a:avLst/>
@@ -611,48 +722,35 @@
         <w:rPr>
           <w:rStyle w:val="Ttulo2Car"/>
           <w:rFonts w:asciiTheme="minorHAnsi" w:hAnsiTheme="minorHAnsi"/>
-          <w:color w:val="auto"/>
-          <w:sz w:val="24"/>
-          <w:szCs w:val="24"/>
-          <w:u w:val="single"/>
-          <w:lang w:val="pt-BR"/>
-        </w:rPr>
-        <w:t>Menu principal</w:t>
-      </w:r>
-    </w:p>
-    <w:p>
-      <w:pPr>
-        <w:rPr>
-          <w:rStyle w:val="Ttulo2Car"/>
-          <w:rFonts w:asciiTheme="minorHAnsi" w:hAnsiTheme="minorHAnsi"/>
-          <w:color w:val="auto"/>
-          <w:sz w:val="24"/>
-          <w:szCs w:val="24"/>
-          <w:u w:val="single"/>
-          <w:lang w:val="pt-BR"/>
-        </w:rPr>
-      </w:pPr>
-    </w:p>
-    <w:p>
-      <w:pPr>
-        <w:rPr>
-          <w:rStyle w:val="Ttulo2Car"/>
-          <w:rFonts w:asciiTheme="minorHAnsi" w:hAnsiTheme="minorHAnsi"/>
-          <w:color w:val="auto"/>
-          <w:sz w:val="24"/>
-          <w:szCs w:val="24"/>
-          <w:u w:val="single"/>
+          <w:sz w:val="28"/>
+          <w:szCs w:val="28"/>
+        </w:rPr>
+        <w:t>Gestión de Insumos</w:t>
+      </w:r>
+    </w:p>
+    <w:p>
+      <w:pPr>
+        <w:rPr>
+          <w:rStyle w:val="Ttulo2Car"/>
           <w:lang w:val="es-AR"/>
         </w:rPr>
       </w:pPr>
+    </w:p>
+    <w:p>
+      <w:pPr>
+        <w:pStyle w:val="Ttulo2"/>
+        <w:rPr>
+          <w:rStyle w:val="Ttulo2Car"/>
+        </w:rPr>
+      </w:pPr>
       <w:r>
         <w:rPr>
           <w:rStyle w:val="Ttulo2Car"/>
           <w:noProof/>
-        </w:rPr>
-        <w:lastRenderedPageBreak/>
+          <w:lang w:val="es-AR"/>
+        </w:rPr>
         <w:drawing>
-          <wp:anchor distT="0" distB="0" distL="114300" distR="114300" simplePos="0" relativeHeight="251659264" behindDoc="0" locked="0" layoutInCell="1" allowOverlap="1" wp14:anchorId="0C3C8E52" wp14:editId="14E4D594">
+          <wp:anchor distT="0" distB="0" distL="114300" distR="114300" simplePos="0" relativeHeight="251660288" behindDoc="0" locked="0" layoutInCell="1" allowOverlap="1" wp14:anchorId="3D45573D" wp14:editId="202AA250">
             <wp:simplePos x="0" y="0"/>
             <wp:positionH relativeFrom="margin">
               <wp:align>left</wp:align>
@@ -660,10 +758,10 @@
             <wp:positionV relativeFrom="paragraph">
               <wp:posOffset>399415</wp:posOffset>
             </wp:positionV>
-            <wp:extent cx="3893820" cy="2700020"/>
-            <wp:effectExtent l="0" t="0" r="0" b="5080"/>
+            <wp:extent cx="4572000" cy="2256790"/>
+            <wp:effectExtent l="0" t="0" r="0" b="0"/>
             <wp:wrapTopAndBottom/>
-            <wp:docPr id="1911785128" name="Picture 2"/>
+            <wp:docPr id="18823470" name="Imagen 1" descr="Texto&#10;&#10;Descripción generada automáticamente"/>
             <wp:cNvGraphicFramePr>
               <a:graphicFrameLocks xmlns:a="http://schemas.openxmlformats.org/drawingml/2006/main" noChangeAspect="1"/>
             </wp:cNvGraphicFramePr>
@@ -671,36 +769,29 @@
               <a:graphicData uri="http://schemas.openxmlformats.org/drawingml/2006/picture">
                 <pic:pic xmlns:pic="http://schemas.openxmlformats.org/drawingml/2006/picture">
                   <pic:nvPicPr>
-                    <pic:cNvPr id="0" name="Picture 2"/>
-                    <pic:cNvPicPr>
-                      <a:picLocks noChangeAspect="1" noChangeArrowheads="1"/>
-                    </pic:cNvPicPr>
+                    <pic:cNvPr id="18823470" name="Imagen 1" descr="Texto&#10;&#10;Descripción generada automáticamente"/>
+                    <pic:cNvPicPr/>
                   </pic:nvPicPr>
                   <pic:blipFill>
-                    <a:blip r:embed="rId11">
+                    <a:blip r:embed="rId13">
                       <a:extLst>
                         <a:ext uri="{28A0092B-C50C-407E-A947-70E740481C1C}">
                           <a14:useLocalDpi xmlns:a14="http://schemas.microsoft.com/office/drawing/2010/main" val="0"/>
                         </a:ext>
                       </a:extLst>
                     </a:blip>
-                    <a:srcRect/>
                     <a:stretch>
                       <a:fillRect/>
                     </a:stretch>
                   </pic:blipFill>
-                  <pic:spPr bwMode="auto">
+                  <pic:spPr>
                     <a:xfrm>
                       <a:off x="0" y="0"/>
-                      <a:ext cx="3895989" cy="2701646"/>
+                      <a:ext cx="4572000" cy="2256790"/>
                     </a:xfrm>
                     <a:prstGeom prst="rect">
                       <a:avLst/>
                     </a:prstGeom>
-                    <a:noFill/>
-                    <a:ln>
-                      <a:noFill/>
-                    </a:ln>
                   </pic:spPr>
                 </pic:pic>
               </a:graphicData>
@@ -717,81 +808,12 @@
       <w:r>
         <w:rPr>
           <w:rStyle w:val="Ttulo2Car"/>
-          <w:rFonts w:asciiTheme="minorHAnsi" w:hAnsiTheme="minorHAnsi"/>
-          <w:color w:val="auto"/>
-          <w:sz w:val="24"/>
-          <w:szCs w:val="24"/>
-          <w:u w:val="single"/>
-          <w:lang w:val="es-AR"/>
-        </w:rPr>
-        <w:t>Gestión d</w:t>
-      </w:r>
-      <w:r>
-        <w:rPr>
-          <w:rStyle w:val="Ttulo2Car"/>
-          <w:rFonts w:asciiTheme="minorHAnsi" w:hAnsiTheme="minorHAnsi"/>
-          <w:color w:val="auto"/>
-          <w:sz w:val="24"/>
-          <w:szCs w:val="24"/>
-          <w:u w:val="single"/>
-          <w:lang w:val="es-AR"/>
-        </w:rPr>
-        <w:t>e Insumos</w:t>
-      </w:r>
-    </w:p>
-    <w:p>
-      <w:pPr>
-        <w:rPr>
-          <w:rStyle w:val="Ttulo2Car"/>
-          <w:lang w:val="es-AR"/>
-        </w:rPr>
-      </w:pPr>
-    </w:p>
-    <w:p>
-      <w:pPr>
-        <w:rPr>
-          <w:rStyle w:val="Ttulo2Car"/>
-          <w:rFonts w:asciiTheme="minorHAnsi" w:hAnsiTheme="minorHAnsi"/>
-          <w:color w:val="auto"/>
-          <w:sz w:val="24"/>
-          <w:szCs w:val="24"/>
-          <w:u w:val="single"/>
-          <w:lang w:val="es-AR"/>
-        </w:rPr>
-      </w:pPr>
-      <w:r>
-        <w:rPr>
-          <w:rStyle w:val="Ttulo2Car"/>
-          <w:rFonts w:asciiTheme="minorHAnsi" w:hAnsiTheme="minorHAnsi"/>
-          <w:color w:val="auto"/>
-          <w:sz w:val="24"/>
-          <w:szCs w:val="24"/>
-          <w:u w:val="single"/>
-          <w:lang w:val="es-AR"/>
-        </w:rPr>
-        <w:t>Gestión d</w:t>
-      </w:r>
-      <w:r>
-        <w:rPr>
-          <w:rStyle w:val="Ttulo2Car"/>
-          <w:rFonts w:asciiTheme="minorHAnsi" w:hAnsiTheme="minorHAnsi"/>
-          <w:color w:val="auto"/>
-          <w:sz w:val="24"/>
-          <w:szCs w:val="24"/>
-          <w:u w:val="single"/>
-          <w:lang w:val="es-AR"/>
-        </w:rPr>
-        <w:t xml:space="preserve">e </w:t>
-      </w:r>
-      <w:r>
-        <w:rPr>
-          <w:rStyle w:val="Ttulo2Car"/>
-          <w:rFonts w:asciiTheme="minorHAnsi" w:hAnsiTheme="minorHAnsi"/>
-          <w:color w:val="auto"/>
-          <w:sz w:val="24"/>
-          <w:szCs w:val="24"/>
-          <w:u w:val="single"/>
-          <w:lang w:val="es-AR"/>
+        </w:rPr>
+        <w:t xml:space="preserve">Gestión de </w:t>
+      </w:r>
+      <w:r>
+        <w:rPr>
+          <w:rStyle w:val="Ttulo2Car"/>
         </w:rPr>
         <w:t>proveedores</w:t>
       </w:r>
@@ -810,67 +832,17 @@
           <w:lang w:val="es-AR"/>
         </w:rPr>
         <w:drawing>
-          <wp:inline distT="0" distB="0" distL="0" distR="0" wp14:anchorId="3D45573D" wp14:editId="6155B2A5">
-            <wp:extent cx="4853940" cy="2396718"/>
-            <wp:effectExtent l="0" t="0" r="3810" b="3810"/>
-            <wp:docPr id="18823470" name="Imagen 1" descr="Texto&#10;&#10;Descripción generada automáticamente"/>
-            <wp:cNvGraphicFramePr>
-              <a:graphicFrameLocks xmlns:a="http://schemas.openxmlformats.org/drawingml/2006/main" noChangeAspect="1"/>
-            </wp:cNvGraphicFramePr>
-            <a:graphic xmlns:a="http://schemas.openxmlformats.org/drawingml/2006/main">
-              <a:graphicData uri="http://schemas.openxmlformats.org/drawingml/2006/picture">
-                <pic:pic xmlns:pic="http://schemas.openxmlformats.org/drawingml/2006/picture">
-                  <pic:nvPicPr>
-                    <pic:cNvPr id="18823470" name="Imagen 1" descr="Texto&#10;&#10;Descripción generada automáticamente"/>
-                    <pic:cNvPicPr/>
-                  </pic:nvPicPr>
-                  <pic:blipFill>
-                    <a:blip r:embed="rId12"/>
-                    <a:stretch>
-                      <a:fillRect/>
-                    </a:stretch>
-                  </pic:blipFill>
-                  <pic:spPr>
-                    <a:xfrm>
-                      <a:off x="0" y="0"/>
-                      <a:ext cx="4862826" cy="2401105"/>
-                    </a:xfrm>
-                    <a:prstGeom prst="rect">
-                      <a:avLst/>
-                    </a:prstGeom>
-                  </pic:spPr>
-                </pic:pic>
-              </a:graphicData>
-            </a:graphic>
-          </wp:inline>
-        </w:drawing>
-      </w:r>
-    </w:p>
-    <w:p>
-      <w:pPr>
-        <w:rPr>
-          <w:rStyle w:val="Ttulo2Car"/>
-          <w:lang w:val="es-AR"/>
-        </w:rPr>
-      </w:pPr>
-    </w:p>
-    <w:p>
-      <w:pPr>
-        <w:rPr>
-          <w:rStyle w:val="Ttulo2Car"/>
-          <w:lang w:val="es-AR"/>
-        </w:rPr>
-      </w:pPr>
-      <w:r>
-        <w:rPr>
-          <w:rStyle w:val="Ttulo2Car"/>
-          <w:noProof/>
-          <w:lang w:val="es-AR"/>
-        </w:rPr>
-        <w:drawing>
-          <wp:inline distT="0" distB="0" distL="0" distR="0" wp14:anchorId="68FE0A7E" wp14:editId="6B7C7176">
+          <wp:anchor distT="0" distB="0" distL="114300" distR="114300" simplePos="0" relativeHeight="251662336" behindDoc="0" locked="0" layoutInCell="1" allowOverlap="1" wp14:anchorId="68FE0A7E" wp14:editId="0740A321">
+            <wp:simplePos x="0" y="0"/>
+            <wp:positionH relativeFrom="margin">
+              <wp:align>left</wp:align>
+            </wp:positionH>
+            <wp:positionV relativeFrom="paragraph">
+              <wp:posOffset>2406650</wp:posOffset>
+            </wp:positionV>
             <wp:extent cx="5400040" cy="988695"/>
             <wp:effectExtent l="0" t="0" r="0" b="1905"/>
+            <wp:wrapTopAndBottom/>
             <wp:docPr id="691885921" name="Imagen 1" descr="Imagen que contiene Texto&#10;&#10;Descripción generada automáticamente"/>
             <wp:cNvGraphicFramePr>
               <a:graphicFrameLocks xmlns:a="http://schemas.openxmlformats.org/drawingml/2006/main" noChangeAspect="1"/>
@@ -883,7 +855,13 @@
                     <pic:cNvPicPr/>
                   </pic:nvPicPr>
                   <pic:blipFill>
-                    <a:blip r:embed="rId13"/>
+                    <a:blip r:embed="rId14" cstate="print">
+                      <a:extLst>
+                        <a:ext uri="{28A0092B-C50C-407E-A947-70E740481C1C}">
+                          <a14:useLocalDpi xmlns:a14="http://schemas.microsoft.com/office/drawing/2010/main" val="0"/>
+                        </a:ext>
+                      </a:extLst>
+                    </a:blip>
                     <a:stretch>
                       <a:fillRect/>
                     </a:stretch>
@@ -900,17 +878,9 @@
                 </pic:pic>
               </a:graphicData>
             </a:graphic>
-          </wp:inline>
+          </wp:anchor>
         </w:drawing>
       </w:r>
-    </w:p>
-    <w:p>
-      <w:pPr>
-        <w:rPr>
-          <w:rStyle w:val="Ttulo2Car"/>
-          <w:lang w:val="es-AR"/>
-        </w:rPr>
-      </w:pPr>
     </w:p>
     <w:p>
       <w:pPr>
@@ -968,7 +938,7 @@
                     </pic:cNvPicPr>
                   </pic:nvPicPr>
                   <pic:blipFill>
-                    <a:blip r:embed="rId14" cstate="print">
+                    <a:blip r:embed="rId15" cstate="print">
                       <a:extLst>
                         <a:ext uri="{28A0092B-C50C-407E-A947-70E740481C1C}">
                           <a14:useLocalDpi xmlns:a14="http://schemas.microsoft.com/office/drawing/2010/main" val="0"/>
@@ -1030,7 +1000,7 @@
                     </pic:cNvPicPr>
                   </pic:nvPicPr>
                   <pic:blipFill>
-                    <a:blip r:embed="rId15" cstate="print">
+                    <a:blip r:embed="rId16" cstate="print">
                       <a:extLst>
                         <a:ext uri="{28A0092B-C50C-407E-A947-70E740481C1C}">
                           <a14:useLocalDpi xmlns:a14="http://schemas.microsoft.com/office/drawing/2010/main" val="0"/>
@@ -1120,6 +1090,127 @@
     </w:p>
   </w:footnote>
 </w:footnotes>
+</file>
+
+<file path=word/numbering.xml><?xml version="1.0" encoding="utf-8"?>
+<w:numbering xmlns:wpc="http://schemas.microsoft.com/office/word/2010/wordprocessingCanvas" xmlns:cx="http://schemas.microsoft.com/office/drawing/2014/chartex" xmlns:cx1="http://schemas.microsoft.com/office/drawing/2015/9/8/chartex" xmlns:cx2="http://schemas.microsoft.com/office/drawing/2015/10/21/chartex" xmlns:cx3="http://schemas.microsoft.com/office/drawing/2016/5/9/chartex" xmlns:cx4="http://schemas.microsoft.com/office/drawing/2016/5/10/chartex" xmlns:cx5="http://schemas.microsoft.com/office/drawing/2016/5/11/chartex" xmlns:cx6="http://schemas.microsoft.com/office/drawing/2016/5/12/chartex" xmlns:cx7="http://schemas.microsoft.com/office/drawing/2016/5/13/chartex" xmlns:cx8="http://schemas.microsoft.com/office/drawing/2016/5/14/chartex" xmlns:mc="http://schemas.openxmlformats.org/markup-compatibility/2006" xmlns:aink="http://schemas.microsoft.com/office/drawing/2016/ink" xmlns:am3d="http://schemas.microsoft.com/office/drawing/2017/model3d" xmlns:o="urn:schemas-microsoft-com:office:office" xmlns:oel="http://schemas.microsoft.com/office/2019/extlst" xmlns:r="http://schemas.openxmlformats.org/officeDocument/2006/relationships" xmlns:m="http://schemas.openxmlformats.org/officeDocument/2006/math" xmlns:v="urn:schemas-microsoft-com:vml" xmlns:wp14="http://schemas.microsoft.com/office/word/2010/wordprocessingDrawing" xmlns:wp="http://schemas.openxmlformats.org/drawingml/2006/wordprocessingDrawing" xmlns:w10="urn:schemas-microsoft-com:office:word" xmlns:w="http://schemas.openxmlformats.org/wordprocessingml/2006/main" xmlns:w14="http://schemas.microsoft.com/office/word/2010/wordml" xmlns:w15="http://schemas.microsoft.com/office/word/2012/wordml" xmlns:w16cex="http://schemas.microsoft.com/office/word/2018/wordml/cex" xmlns:w16cid="http://schemas.microsoft.com/office/word/2016/wordml/cid" xmlns:w16="http://schemas.microsoft.com/office/word/2018/wordml" xmlns:w16du="http://schemas.microsoft.com/office/word/2023/wordml/word16du" xmlns:w16sdtdh="http://schemas.microsoft.com/office/word/2020/wordml/sdtdatahash" xmlns:w16se="http://schemas.microsoft.com/office/word/2015/wordml/symex" xmlns:wpg="http://schemas.microsoft.com/office/word/2010/wordprocessingGroup" xmlns:wpi="http://schemas.microsoft.com/office/word/2010/wordprocessingInk" xmlns:wne="http://schemas.microsoft.com/office/word/2006/wordml" xmlns:wps="http://schemas.microsoft.com/office/word/2010/wordprocessingShape" mc:Ignorable="w14 w15 w16se w16cid w16 w16cex w16sdtdh w16du wp14">
+  <w:abstractNum w:abstractNumId="0" w15:restartNumberingAfterBreak="0">
+    <w:nsid w:val="75FE4FD6"/>
+    <w:multiLevelType w:val="multilevel"/>
+    <w:tmpl w:val="0C00C1B8"/>
+    <w:lvl w:ilvl="0">
+      <w:start w:val="1"/>
+      <w:numFmt w:val="decimal"/>
+      <w:lvlText w:val="%1."/>
+      <w:lvlJc w:val="left"/>
+      <w:pPr>
+        <w:tabs>
+          <w:tab w:val="num" w:pos="720"/>
+        </w:tabs>
+        <w:ind w:left="720" w:hanging="360"/>
+      </w:pPr>
+    </w:lvl>
+    <w:lvl w:ilvl="1" w:tentative="1">
+      <w:start w:val="1"/>
+      <w:numFmt w:val="decimal"/>
+      <w:lvlText w:val="%2."/>
+      <w:lvlJc w:val="left"/>
+      <w:pPr>
+        <w:tabs>
+          <w:tab w:val="num" w:pos="1440"/>
+        </w:tabs>
+        <w:ind w:left="1440" w:hanging="360"/>
+      </w:pPr>
+    </w:lvl>
+    <w:lvl w:ilvl="2" w:tentative="1">
+      <w:start w:val="1"/>
+      <w:numFmt w:val="decimal"/>
+      <w:lvlText w:val="%3."/>
+      <w:lvlJc w:val="left"/>
+      <w:pPr>
+        <w:tabs>
+          <w:tab w:val="num" w:pos="2160"/>
+        </w:tabs>
+        <w:ind w:left="2160" w:hanging="360"/>
+      </w:pPr>
+    </w:lvl>
+    <w:lvl w:ilvl="3" w:tentative="1">
+      <w:start w:val="1"/>
+      <w:numFmt w:val="decimal"/>
+      <w:lvlText w:val="%4."/>
+      <w:lvlJc w:val="left"/>
+      <w:pPr>
+        <w:tabs>
+          <w:tab w:val="num" w:pos="2880"/>
+        </w:tabs>
+        <w:ind w:left="2880" w:hanging="360"/>
+      </w:pPr>
+    </w:lvl>
+    <w:lvl w:ilvl="4" w:tentative="1">
+      <w:start w:val="1"/>
+      <w:numFmt w:val="decimal"/>
+      <w:lvlText w:val="%5."/>
+      <w:lvlJc w:val="left"/>
+      <w:pPr>
+        <w:tabs>
+          <w:tab w:val="num" w:pos="3600"/>
+        </w:tabs>
+        <w:ind w:left="3600" w:hanging="360"/>
+      </w:pPr>
+    </w:lvl>
+    <w:lvl w:ilvl="5" w:tentative="1">
+      <w:start w:val="1"/>
+      <w:numFmt w:val="decimal"/>
+      <w:lvlText w:val="%6."/>
+      <w:lvlJc w:val="left"/>
+      <w:pPr>
+        <w:tabs>
+          <w:tab w:val="num" w:pos="4320"/>
+        </w:tabs>
+        <w:ind w:left="4320" w:hanging="360"/>
+      </w:pPr>
+    </w:lvl>
+    <w:lvl w:ilvl="6" w:tentative="1">
+      <w:start w:val="1"/>
+      <w:numFmt w:val="decimal"/>
+      <w:lvlText w:val="%7."/>
+      <w:lvlJc w:val="left"/>
+      <w:pPr>
+        <w:tabs>
+          <w:tab w:val="num" w:pos="5040"/>
+        </w:tabs>
+        <w:ind w:left="5040" w:hanging="360"/>
+      </w:pPr>
+    </w:lvl>
+    <w:lvl w:ilvl="7" w:tentative="1">
+      <w:start w:val="1"/>
+      <w:numFmt w:val="decimal"/>
+      <w:lvlText w:val="%8."/>
+      <w:lvlJc w:val="left"/>
+      <w:pPr>
+        <w:tabs>
+          <w:tab w:val="num" w:pos="5760"/>
+        </w:tabs>
+        <w:ind w:left="5760" w:hanging="360"/>
+      </w:pPr>
+    </w:lvl>
+    <w:lvl w:ilvl="8" w:tentative="1">
+      <w:start w:val="1"/>
+      <w:numFmt w:val="decimal"/>
+      <w:lvlText w:val="%9."/>
+      <w:lvlJc w:val="left"/>
+      <w:pPr>
+        <w:tabs>
+          <w:tab w:val="num" w:pos="6480"/>
+        </w:tabs>
+        <w:ind w:left="6480" w:hanging="360"/>
+      </w:pPr>
+    </w:lvl>
+  </w:abstractNum>
+  <w:num w:numId="1" w16cid:durableId="316501496">
+    <w:abstractNumId w:val="0"/>
+  </w:num>
+</w:numbering>
 </file>
 
 <file path=word/styles.xml><?xml version="1.0" encoding="utf-8"?>
@@ -1572,7 +1663,6 @@
     <w:next w:val="Normal"/>
     <w:link w:val="Ttulo3Car"/>
     <w:uiPriority w:val="9"/>
-    <w:semiHidden/>
     <w:unhideWhenUsed/>
     <w:qFormat/>
     <w:rsid w:val="00136EBD"/>
@@ -1724,7 +1814,6 @@
   <w:style w:type="character" w:default="1" w:styleId="Fuentedeprrafopredeter">
     <w:name w:val="Default Paragraph Font"/>
     <w:uiPriority w:val="1"/>
-    <w:semiHidden/>
     <w:unhideWhenUsed/>
   </w:style>
   <w:style w:type="table" w:default="1" w:styleId="Tablanormal">
@@ -1779,7 +1868,6 @@
     <w:basedOn w:val="Fuentedeprrafopredeter"/>
     <w:link w:val="Ttulo3"/>
     <w:uiPriority w:val="9"/>
-    <w:semiHidden/>
     <w:rsid w:val="00136EBD"/>
     <w:rPr>
       <w:rFonts w:eastAsiaTheme="majorEastAsia" w:cstheme="majorBidi"/>

</xml_diff>

<commit_message>
terminado listado de composicion producto
</commit_message>
<xml_diff>
--- a/documentacion/INFORME DE PROYECTO.docx
+++ b/documentacion/INFORME DE PROYECTO.docx
@@ -1,6 +1,6 @@
 
 <file path=word/document.xml><?xml version="1.0" encoding="utf-8"?>
-<w:document xmlns:wpc="http://schemas.microsoft.com/office/word/2010/wordprocessingCanvas" xmlns:cx="http://schemas.microsoft.com/office/drawing/2014/chartex" xmlns:cx1="http://schemas.microsoft.com/office/drawing/2015/9/8/chartex" xmlns:cx2="http://schemas.microsoft.com/office/drawing/2015/10/21/chartex" xmlns:cx3="http://schemas.microsoft.com/office/drawing/2016/5/9/chartex" xmlns:cx4="http://schemas.microsoft.com/office/drawing/2016/5/10/chartex" xmlns:cx5="http://schemas.microsoft.com/office/drawing/2016/5/11/chartex" xmlns:cx6="http://schemas.microsoft.com/office/drawing/2016/5/12/chartex" xmlns:cx7="http://schemas.microsoft.com/office/drawing/2016/5/13/chartex" xmlns:cx8="http://schemas.microsoft.com/office/drawing/2016/5/14/chartex" xmlns:mc="http://schemas.openxmlformats.org/markup-compatibility/2006" xmlns:aink="http://schemas.microsoft.com/office/drawing/2016/ink" xmlns:am3d="http://schemas.microsoft.com/office/drawing/2017/model3d" xmlns:o="urn:schemas-microsoft-com:office:office" xmlns:oel="http://schemas.microsoft.com/office/2019/extlst" xmlns:r="http://schemas.openxmlformats.org/officeDocument/2006/relationships" xmlns:m="http://schemas.openxmlformats.org/officeDocument/2006/math" xmlns:v="urn:schemas-microsoft-com:vml" xmlns:wp14="http://schemas.microsoft.com/office/word/2010/wordprocessingDrawing" xmlns:wp="http://schemas.openxmlformats.org/drawingml/2006/wordprocessingDrawing" xmlns:w10="urn:schemas-microsoft-com:office:word" xmlns:w="http://schemas.openxmlformats.org/wordprocessingml/2006/main" xmlns:w14="http://schemas.microsoft.com/office/word/2010/wordml" xmlns:w15="http://schemas.microsoft.com/office/word/2012/wordml" xmlns:w16cex="http://schemas.microsoft.com/office/word/2018/wordml/cex" xmlns:w16cid="http://schemas.microsoft.com/office/word/2016/wordml/cid" xmlns:w16="http://schemas.microsoft.com/office/word/2018/wordml" xmlns:w16du="http://schemas.microsoft.com/office/word/2023/wordml/word16du" xmlns:w16sdtdh="http://schemas.microsoft.com/office/word/2020/wordml/sdtdatahash" xmlns:w16se="http://schemas.microsoft.com/office/word/2015/wordml/symex" xmlns:wpg="http://schemas.microsoft.com/office/word/2010/wordprocessingGroup" xmlns:wpi="http://schemas.microsoft.com/office/word/2010/wordprocessingInk" xmlns:wne="http://schemas.microsoft.com/office/word/2006/wordml" xmlns:wps="http://schemas.microsoft.com/office/word/2010/wordprocessingShape" mc:Ignorable="w14 w15 w16se w16cid w16 w16cex w16sdtdh w16du wp14">
+<w:document xmlns:wpc="http://schemas.microsoft.com/office/word/2010/wordprocessingCanvas" xmlns:cx="http://schemas.microsoft.com/office/drawing/2014/chartex" xmlns:mc="http://schemas.openxmlformats.org/markup-compatibility/2006" xmlns:o="urn:schemas-microsoft-com:office:office" xmlns:r="http://schemas.openxmlformats.org/officeDocument/2006/relationships" xmlns:m="http://schemas.openxmlformats.org/officeDocument/2006/math" xmlns:v="urn:schemas-microsoft-com:vml" xmlns:wp14="http://schemas.microsoft.com/office/word/2010/wordprocessingDrawing" xmlns:wp="http://schemas.openxmlformats.org/drawingml/2006/wordprocessingDrawing" xmlns:w10="urn:schemas-microsoft-com:office:word" xmlns:w="http://schemas.openxmlformats.org/wordprocessingml/2006/main" xmlns:w14="http://schemas.microsoft.com/office/word/2010/wordml" xmlns:w15="http://schemas.microsoft.com/office/word/2012/wordml" xmlns:w16se="http://schemas.microsoft.com/office/word/2015/wordml/symex" xmlns:wpg="http://schemas.microsoft.com/office/word/2010/wordprocessingGroup" xmlns:wpi="http://schemas.microsoft.com/office/word/2010/wordprocessingInk" xmlns:wne="http://schemas.microsoft.com/office/word/2006/wordml" xmlns:wps="http://schemas.microsoft.com/office/word/2010/wordprocessingShape" mc:Ignorable="w14 w15 w16se wp14">
   <w:body>
     <w:p>
       <w:pPr>
@@ -70,6 +70,7 @@
       <w:r>
         <w:rPr>
           <w:noProof/>
+          <w:lang w:val="en-US"/>
         </w:rPr>
         <w:drawing>
           <wp:inline distT="0" distB="0" distL="0" distR="0" wp14:anchorId="6B93F100" wp14:editId="35F45A12">
@@ -221,14 +222,14 @@
         <w:t xml:space="preserve">el de </w:t>
       </w:r>
       <w:r>
-        <w:t>producto</w:t>
-      </w:r>
-      <w:r>
-        <w:t xml:space="preserve"> terminado. El sistema permitirá el manejo integral de órdenes de producción remitos, facturas, </w:t>
+        <w:t xml:space="preserve">producto terminado. El sistema permitirá el manejo integral de órdenes de producción remitos, facturas, </w:t>
       </w:r>
       <w:r>
         <w:t>control de proveedores y clientes.</w:t>
       </w:r>
+      <w:r>
+        <w:t xml:space="preserve"> Buscando asi, una experiencia satisfactoria y sencilla del usuario al utilizar nuestro programa para la gestion de su empresa.</w:t>
+      </w:r>
     </w:p>
     <w:p>
       <w:pPr>
@@ -245,30 +246,25 @@
     </w:p>
     <w:p>
       <w:r>
-        <w:t xml:space="preserve">Ingreso y gestión de artículos: Los usuarios podrán registrar y actualizar </w:t>
-      </w:r>
-      <w:r>
-        <w:t>insumos</w:t>
-      </w:r>
-      <w:r>
-        <w:t xml:space="preserve"> y productos en el sistema, definir especificaciones, </w:t>
+        <w:t>Ingreso y gestión de artículos: Los usuarios podrán registrar y actualizar insumos y productos en el sistema,</w:t>
+      </w:r>
+      <w:r>
+        <w:t xml:space="preserve"> asi como tambien podran darlos de baja o modificarlos a gusto en caso de ser necesario,</w:t>
+      </w:r>
+      <w:r>
+        <w:t xml:space="preserve"> definir especificaciones, </w:t>
       </w:r>
       <w:r>
         <w:t>cantidades</w:t>
       </w:r>
       <w:r>
-        <w:t xml:space="preserve"> actuales y futuras. También se incluirá el seguimiento de devoluciones,</w:t>
-      </w:r>
-      <w:r>
-        <w:t xml:space="preserve"> y manejo de </w:t>
-      </w:r>
-      <w:proofErr w:type="spellStart"/>
-      <w:r>
-        <w:t>scrap</w:t>
-      </w:r>
-      <w:proofErr w:type="spellEnd"/>
-      <w:r>
-        <w:t>.</w:t>
+        <w:t xml:space="preserve"> actuales y </w:t>
+      </w:r>
+      <w:r>
+        <w:t>futuras. También se incluirá el seguimiento de devoluciones,</w:t>
+      </w:r>
+      <w:r>
+        <w:t xml:space="preserve"> y manejo de scrap.</w:t>
       </w:r>
     </w:p>
     <w:p>
@@ -278,40 +274,47 @@
     </w:p>
     <w:p>
       <w:r>
-        <w:t xml:space="preserve">Gestión y facturación: este programa incluirá la emisión y recepción de envíos para gestionar los </w:t>
-      </w:r>
-      <w:r>
-        <w:t>stocks</w:t>
-      </w:r>
-      <w:r>
-        <w:t xml:space="preserve"> entrantes y salientes, así como la creación de facturas relacionadas </w:t>
-      </w:r>
-      <w:r>
-        <w:t>de los proveedores y los de la propia empresa</w:t>
-      </w:r>
-      <w:r>
-        <w:t>.</w:t>
-      </w:r>
-    </w:p>
-    <w:p>
-      <w:r>
-        <w:t>Control de usuarios: Habrá un sistema de control de usuarios que permitirá establecer diferentes niveles de permisos. Esto garantizará que solo el personal autorizado tenga acceso a tareas críticas como crear órdenes de producción, emitir facturas o realizar cambios.</w:t>
-      </w:r>
-    </w:p>
-    <w:p>
-      <w:r>
-        <w:t>Informes y estadísticas: El sistema brindará la capacidad de brindar informes sobre el estado, desempeño y actividades del negocio, brindando a los gerentes la información necesaria para la toma de decisiones.</w:t>
-      </w:r>
-    </w:p>
-    <w:p>
-      <w:r>
-        <w:t xml:space="preserve">Escalabilidad y módulos futuros: Aunque el sistema será funcional, su diseño permite una </w:t>
-      </w:r>
-      <w:r>
-        <w:t xml:space="preserve">ampliación de funcionalidades y </w:t>
-      </w:r>
-      <w:r>
-        <w:t>futura migración a una interfaz más amigable para el usuario.</w:t>
+        <w:t xml:space="preserve">Gestión y facturación: </w:t>
+      </w:r>
+      <w:r>
+        <w:t>E</w:t>
+      </w:r>
+      <w:r>
+        <w:t>ste programa incluirá la emisión y recepción de envíos para gestionar los stocks entrantes y salientes, así como la creación de facturas</w:t>
+      </w:r>
+      <w:r>
+        <w:t>, recibos y/o documentos</w:t>
+      </w:r>
+      <w:r>
+        <w:t xml:space="preserve"> relacionad</w:t>
+      </w:r>
+      <w:r>
+        <w:t>o</w:t>
+      </w:r>
+      <w:r>
+        <w:t xml:space="preserve">s </w:t>
+      </w:r>
+      <w:r>
+        <w:t>a los movimientos de productos o insumos de la empresa ya sea con clientes o proveedores.</w:t>
+      </w:r>
+    </w:p>
+    <w:p>
+      <w:r>
+        <w:t>Control de usuarios: Habrá un sistema de control de usuarios que permitirá establecer diferentes niveles de permisos. Esto garantizará que solo el personal autorizado tenga acceso a tareas críticas como crear órdenes de producción, emitir facturas o realizar cambios</w:t>
+      </w:r>
+      <w:r>
+        <w:t>, teniendo asi un sistema de seguridad confiable, sin margen de error para asi el cliente tener mas ce</w:t>
+      </w:r>
+      <w:r>
+        <w:t>rteza de quien o quienes realizan modificaciones.</w:t>
+      </w:r>
+    </w:p>
+    <w:p>
+      <w:r>
+        <w:t xml:space="preserve">Escalabilidad y módulos futuros: Aunque el sistema será funcional, </w:t>
+      </w:r>
+      <w:r>
+        <w:t>esta diseñado y programado para que a futuro cualquiera de nuestros clientes pueda modificarlo, ampliarlo, agregarle funcionalidades y hasta migrar a otra interfaz. Creemos que la posibilidad de mejorar siempre esta presente en cualquier ambito, y nuestro programa no es la excepcion!</w:t>
       </w:r>
     </w:p>
     <w:p>
@@ -344,6 +347,7 @@
           <w:sz w:val="28"/>
           <w:szCs w:val="28"/>
         </w:rPr>
+        <w:lastRenderedPageBreak/>
         <w:t>Ingreso al sistema</w:t>
       </w:r>
     </w:p>
@@ -357,6 +361,7 @@
         <w:rPr>
           <w:rStyle w:val="Ttulo2Car"/>
           <w:noProof/>
+          <w:lang w:val="en-US"/>
         </w:rPr>
         <w:drawing>
           <wp:inline distT="0" distB="0" distL="0" distR="0" wp14:anchorId="28790582" wp14:editId="1C96A7D2">
@@ -414,7 +419,6 @@
           <w:sz w:val="24"/>
           <w:szCs w:val="24"/>
         </w:rPr>
-        <w:lastRenderedPageBreak/>
         <w:t xml:space="preserve">La primera vez </w:t>
       </w:r>
       <w:r>
@@ -445,7 +449,17 @@
           <w:sz w:val="24"/>
           <w:szCs w:val="24"/>
         </w:rPr>
-        <w:t>solo existirá el usuario “root” el cual tendrá una contraseña predefinida. Una vez que se ingrese correctamente tendrá se podrá acceder al menú principal del sistema</w:t>
+        <w:t>solo existirá el usuario “root” el cual tendrá una contraseña predefinida. Una vez que se ingrese correctamente se podrá acceder al menú principal del sistema</w:t>
+      </w:r>
+      <w:r>
+        <w:rPr>
+          <w:rStyle w:val="Ttulo2Car"/>
+          <w:rFonts w:asciiTheme="minorHAnsi" w:eastAsiaTheme="minorHAnsi" w:hAnsiTheme="minorHAnsi" w:cstheme="minorBidi"/>
+          <w:color w:val="auto"/>
+          <w:sz w:val="24"/>
+          <w:szCs w:val="24"/>
+        </w:rPr>
+        <w:t xml:space="preserve"> como administrador.</w:t>
       </w:r>
     </w:p>
     <w:p>
@@ -496,11 +510,12 @@
         <w:rPr>
           <w:rStyle w:val="Ttulo2Car"/>
           <w:rFonts w:asciiTheme="minorHAnsi" w:hAnsiTheme="minorHAnsi"/>
+          <w:noProof/>
           <w:color w:val="auto"/>
           <w:sz w:val="24"/>
           <w:szCs w:val="24"/>
           <w:u w:val="single"/>
-          <w:lang w:val="pt-BR"/>
+          <w:lang w:val="en-US"/>
         </w:rPr>
         <w:drawing>
           <wp:inline distT="0" distB="0" distL="0" distR="0" wp14:anchorId="6354AF12" wp14:editId="63CDC996">
@@ -557,7 +572,117 @@
           <w:sz w:val="24"/>
           <w:szCs w:val="24"/>
         </w:rPr>
-        <w:t>Como usuario root se podrá acceder a todas las funcionalidades del sistema, sin embargo, se recomendará como primera medida crear nuevos usuarios con sus distintos privilegios y cambiar la contraseña del usuario root.</w:t>
+        <w:t xml:space="preserve">Como usuario root se podrá acceder a todas </w:t>
+      </w:r>
+      <w:r>
+        <w:rPr>
+          <w:rStyle w:val="Ttulo2Car"/>
+          <w:rFonts w:asciiTheme="minorHAnsi" w:hAnsiTheme="minorHAnsi"/>
+          <w:color w:val="auto"/>
+          <w:sz w:val="24"/>
+          <w:szCs w:val="24"/>
+        </w:rPr>
+        <w:t>las funcionalidades del sistema.</w:t>
+      </w:r>
+      <w:r>
+        <w:rPr>
+          <w:rStyle w:val="Ttulo2Car"/>
+          <w:rFonts w:asciiTheme="minorHAnsi" w:hAnsiTheme="minorHAnsi"/>
+          <w:color w:val="auto"/>
+          <w:sz w:val="24"/>
+          <w:szCs w:val="24"/>
+        </w:rPr>
+        <w:t xml:space="preserve"> </w:t>
+      </w:r>
+      <w:r>
+        <w:rPr>
+          <w:rStyle w:val="Ttulo2Car"/>
+          <w:rFonts w:asciiTheme="minorHAnsi" w:hAnsiTheme="minorHAnsi"/>
+          <w:color w:val="auto"/>
+          <w:sz w:val="24"/>
+          <w:szCs w:val="24"/>
+        </w:rPr>
+        <w:t>S</w:t>
+      </w:r>
+      <w:r>
+        <w:rPr>
+          <w:rStyle w:val="Ttulo2Car"/>
+          <w:rFonts w:asciiTheme="minorHAnsi" w:hAnsiTheme="minorHAnsi"/>
+          <w:color w:val="auto"/>
+          <w:sz w:val="24"/>
+          <w:szCs w:val="24"/>
+        </w:rPr>
+        <w:t xml:space="preserve">in embargo, se recomendará como primera medida </w:t>
+      </w:r>
+      <w:r>
+        <w:rPr>
+          <w:rStyle w:val="Ttulo2Car"/>
+          <w:rFonts w:asciiTheme="minorHAnsi" w:hAnsiTheme="minorHAnsi"/>
+          <w:color w:val="auto"/>
+          <w:sz w:val="24"/>
+          <w:szCs w:val="24"/>
+        </w:rPr>
+        <w:t xml:space="preserve">de seguridad para la empresa, </w:t>
+      </w:r>
+      <w:r>
+        <w:rPr>
+          <w:rStyle w:val="Ttulo2Car"/>
+          <w:rFonts w:asciiTheme="minorHAnsi" w:hAnsiTheme="minorHAnsi"/>
+          <w:color w:val="auto"/>
+          <w:sz w:val="24"/>
+          <w:szCs w:val="24"/>
+        </w:rPr>
+        <w:t>crear nuevos usuarios con sus distintos privilegios</w:t>
+      </w:r>
+      <w:r>
+        <w:rPr>
+          <w:rStyle w:val="Ttulo2Car"/>
+          <w:rFonts w:asciiTheme="minorHAnsi" w:hAnsiTheme="minorHAnsi"/>
+          <w:color w:val="auto"/>
+          <w:sz w:val="24"/>
+          <w:szCs w:val="24"/>
+        </w:rPr>
+        <w:t xml:space="preserve">, </w:t>
+      </w:r>
+      <w:r>
+        <w:rPr>
+          <w:rStyle w:val="Ttulo2Car"/>
+          <w:rFonts w:asciiTheme="minorHAnsi" w:hAnsiTheme="minorHAnsi"/>
+          <w:color w:val="auto"/>
+          <w:sz w:val="24"/>
+          <w:szCs w:val="24"/>
+        </w:rPr>
+        <w:t>para asi tener una escala de poder de acceso a todas las funciones del sistema bien particionada,</w:t>
+      </w:r>
+      <w:r>
+        <w:rPr>
+          <w:rStyle w:val="Ttulo2Car"/>
+          <w:rFonts w:asciiTheme="minorHAnsi" w:hAnsiTheme="minorHAnsi"/>
+          <w:color w:val="auto"/>
+          <w:sz w:val="24"/>
+          <w:szCs w:val="24"/>
+        </w:rPr>
+        <w:t xml:space="preserve"> y cambiar la contraseña del usuario root</w:t>
+      </w:r>
+      <w:r>
+        <w:rPr>
+          <w:rStyle w:val="Ttulo2Car"/>
+          <w:rFonts w:asciiTheme="minorHAnsi" w:hAnsiTheme="minorHAnsi"/>
+          <w:color w:val="auto"/>
+          <w:sz w:val="24"/>
+          <w:szCs w:val="24"/>
+        </w:rPr>
+        <w:t xml:space="preserve"> como otra medida de seguridad extra</w:t>
+      </w:r>
+      <w:r>
+        <w:rPr>
+          <w:rStyle w:val="Ttulo2Car"/>
+          <w:rFonts w:asciiTheme="minorHAnsi" w:hAnsiTheme="minorHAnsi"/>
+          <w:color w:val="auto"/>
+          <w:sz w:val="24"/>
+          <w:szCs w:val="24"/>
+        </w:rPr>
+        <w:t>.</w:t>
       </w:r>
     </w:p>
     <w:p>
@@ -596,11 +721,12 @@
         <w:rPr>
           <w:rStyle w:val="Ttulo2Car"/>
           <w:rFonts w:asciiTheme="minorHAnsi" w:hAnsiTheme="minorHAnsi"/>
+          <w:noProof/>
           <w:color w:val="auto"/>
           <w:sz w:val="24"/>
           <w:szCs w:val="24"/>
           <w:u w:val="single"/>
-          <w:lang w:val="pt-BR"/>
+          <w:lang w:val="en-US"/>
         </w:rPr>
         <w:drawing>
           <wp:inline distT="0" distB="0" distL="0" distR="0" wp14:anchorId="0EAAF07D" wp14:editId="7C327346">
@@ -641,6 +767,29 @@
     </w:p>
     <w:p>
       <w:pPr>
+        <w:rPr>
+          <w:rStyle w:val="Ttulo2Car"/>
+          <w:rFonts w:asciiTheme="minorHAnsi" w:hAnsiTheme="minorHAnsi"/>
+          <w:color w:val="auto"/>
+          <w:sz w:val="24"/>
+          <w:szCs w:val="24"/>
+          <w:lang w:val="pt-BR"/>
+        </w:rPr>
+      </w:pPr>
+      <w:r>
+        <w:rPr>
+          <w:rStyle w:val="Ttulo2Car"/>
+          <w:rFonts w:asciiTheme="minorHAnsi" w:hAnsiTheme="minorHAnsi"/>
+          <w:color w:val="auto"/>
+          <w:sz w:val="24"/>
+          <w:szCs w:val="24"/>
+          <w:lang w:val="pt-BR"/>
+        </w:rPr>
+        <w:t>En esta seccion es donde se podran crear los distinto usuarios, con sus respectivos niveles de acceso a las funcionalidades del sistema.</w:t>
+      </w:r>
+    </w:p>
+    <w:p>
+      <w:pPr>
         <w:pStyle w:val="Ttulo3"/>
         <w:rPr>
           <w:rStyle w:val="Ttulo2Car"/>
@@ -653,6 +802,7 @@
         <w:rPr>
           <w:rStyle w:val="Ttulo2Car"/>
           <w:noProof/>
+          <w:lang w:val="en-US"/>
         </w:rPr>
         <w:lastRenderedPageBreak/>
         <w:drawing>
@@ -738,6 +888,37 @@
     </w:p>
     <w:p>
       <w:pPr>
+        <w:rPr>
+          <w:rStyle w:val="Ttulo2Car"/>
+          <w:rFonts w:asciiTheme="minorHAnsi" w:hAnsiTheme="minorHAnsi"/>
+          <w:color w:val="auto"/>
+          <w:sz w:val="24"/>
+          <w:lang w:val="es-AR"/>
+        </w:rPr>
+      </w:pPr>
+      <w:r>
+        <w:rPr>
+          <w:rStyle w:val="Ttulo2Car"/>
+          <w:rFonts w:asciiTheme="minorHAnsi" w:hAnsiTheme="minorHAnsi"/>
+          <w:color w:val="auto"/>
+          <w:sz w:val="24"/>
+          <w:lang w:val="es-AR"/>
+        </w:rPr>
+        <w:t xml:space="preserve">Aqui se podran detallar los insumos </w:t>
+      </w:r>
+      <w:r>
+        <w:rPr>
+          <w:rStyle w:val="Ttulo2Car"/>
+          <w:rFonts w:asciiTheme="minorHAnsi" w:hAnsiTheme="minorHAnsi"/>
+          <w:color w:val="auto"/>
+          <w:sz w:val="24"/>
+          <w:lang w:val="es-AR"/>
+        </w:rPr>
+        <w:t>con los que se vaya a trabajar. Se ingresaran los insumos y se diferenciaran con un codigo de insumo para que con este codigo sea mas sencilla la identificacion de cada uno.</w:t>
+      </w:r>
+    </w:p>
+    <w:p>
+      <w:pPr>
         <w:pStyle w:val="Ttulo2"/>
         <w:rPr>
           <w:rStyle w:val="Ttulo2Car"/>
@@ -747,7 +928,7 @@
         <w:rPr>
           <w:rStyle w:val="Ttulo2Car"/>
           <w:noProof/>
-          <w:lang w:val="es-AR"/>
+          <w:lang w:val="en-US"/>
         </w:rPr>
         <w:drawing>
           <wp:anchor distT="0" distB="0" distL="114300" distR="114300" simplePos="0" relativeHeight="251660288" behindDoc="0" locked="0" layoutInCell="1" allowOverlap="1" wp14:anchorId="3D45573D" wp14:editId="202AA250">
@@ -829,7 +1010,7 @@
         <w:rPr>
           <w:rStyle w:val="Ttulo2Car"/>
           <w:noProof/>
-          <w:lang w:val="es-AR"/>
+          <w:lang w:val="en-US"/>
         </w:rPr>
         <w:drawing>
           <wp:anchor distT="0" distB="0" distL="114300" distR="114300" simplePos="0" relativeHeight="251662336" behindDoc="0" locked="0" layoutInCell="1" allowOverlap="1" wp14:anchorId="68FE0A7E" wp14:editId="0740A321">
@@ -886,14 +1067,110 @@
       <w:pPr>
         <w:rPr>
           <w:rStyle w:val="Ttulo2Car"/>
+          <w:rFonts w:asciiTheme="minorHAnsi" w:hAnsiTheme="minorHAnsi"/>
+          <w:color w:val="auto"/>
+          <w:sz w:val="24"/>
           <w:lang w:val="es-AR"/>
         </w:rPr>
       </w:pPr>
       <w:r>
         <w:rPr>
           <w:rStyle w:val="Ttulo2Car"/>
+          <w:rFonts w:asciiTheme="minorHAnsi" w:hAnsiTheme="minorHAnsi"/>
+          <w:color w:val="auto"/>
+          <w:sz w:val="24"/>
           <w:lang w:val="es-AR"/>
         </w:rPr>
+        <w:t>De igual manera que con los insumos, con los proveedores se hara lo mismo. Se ingresaran con nombre, documento (este sera el codigo de diferenciacion a la hora de modificarlos o darlos de baja), telefono, direccion y tipo de insumo que se provee.</w:t>
+      </w:r>
+    </w:p>
+    <w:p>
+      <w:pPr>
+        <w:rPr>
+          <w:rStyle w:val="Ttulo2Car"/>
+          <w:lang w:val="es-AR"/>
+        </w:rPr>
+      </w:pPr>
+      <w:r>
+        <w:rPr>
+          <w:rStyle w:val="Ttulo2Car"/>
+          <w:lang w:val="es-AR"/>
+        </w:rPr>
+        <w:lastRenderedPageBreak/>
+        <w:t>Remitos y Facturacion</w:t>
+      </w:r>
+    </w:p>
+    <w:p>
+      <w:pPr>
+        <w:rPr>
+          <w:rStyle w:val="Ttulo2Car"/>
+          <w:rFonts w:asciiTheme="minorHAnsi" w:hAnsiTheme="minorHAnsi"/>
+          <w:color w:val="auto"/>
+          <w:sz w:val="24"/>
+          <w:lang w:val="es-AR"/>
+        </w:rPr>
+      </w:pPr>
+      <w:r>
+        <w:rPr>
+          <w:rStyle w:val="Ttulo2Car"/>
+          <w:rFonts w:asciiTheme="minorHAnsi" w:hAnsiTheme="minorHAnsi"/>
+          <w:color w:val="auto"/>
+          <w:sz w:val="24"/>
+          <w:lang w:val="es-AR"/>
+        </w:rPr>
+        <w:t>En este apartado se ingresaran los remitos y facturas diferenciados con su respectivo codigo, ya sean compras o ventas tanto de productos como de insumos.</w:t>
+      </w:r>
+    </w:p>
+    <w:p>
+      <w:pPr>
+        <w:rPr>
+          <w:rStyle w:val="Ttulo2Car"/>
+          <w:lang w:val="es-AR"/>
+        </w:rPr>
+      </w:pPr>
+      <w:r>
+        <w:rPr>
+          <w:rStyle w:val="Ttulo2Car"/>
+          <w:lang w:val="es-AR"/>
+        </w:rPr>
+        <w:t>Devoluciones</w:t>
+      </w:r>
+    </w:p>
+    <w:p>
+      <w:pPr>
+        <w:rPr>
+          <w:rStyle w:val="Ttulo2Car"/>
+          <w:rFonts w:asciiTheme="minorHAnsi" w:hAnsiTheme="minorHAnsi"/>
+          <w:color w:val="auto"/>
+          <w:sz w:val="24"/>
+          <w:lang w:val="es-AR"/>
+        </w:rPr>
+      </w:pPr>
+      <w:r>
+        <w:rPr>
+          <w:rStyle w:val="Ttulo2Car"/>
+          <w:rFonts w:asciiTheme="minorHAnsi" w:hAnsiTheme="minorHAnsi"/>
+          <w:color w:val="auto"/>
+          <w:sz w:val="24"/>
+          <w:lang w:val="es-AR"/>
+        </w:rPr>
+        <w:t>Este apartado es bastante sencillo. Se encarga de que en caso de haber algun tipo de devolucion, se descuente del inventario de insumos o por el contrario, se sume en el inventario de productos.</w:t>
+      </w:r>
+      <w:bookmarkStart w:id="0" w:name="_GoBack"/>
+      <w:bookmarkEnd w:id="0"/>
+    </w:p>
+    <w:p>
+      <w:pPr>
+        <w:rPr>
+          <w:rStyle w:val="Ttulo2Car"/>
+          <w:lang w:val="es-AR"/>
+        </w:rPr>
+      </w:pPr>
+      <w:r>
+        <w:rPr>
+          <w:rStyle w:val="Ttulo2Car"/>
+          <w:lang w:val="es-AR"/>
+        </w:rPr>
         <w:t>Diagrama de Clases</w:t>
       </w:r>
     </w:p>
@@ -901,7 +1178,6 @@
       <w:pPr>
         <w:jc w:val="center"/>
         <w:rPr>
-          <w:sz w:val="22"/>
           <w:szCs w:val="22"/>
         </w:rPr>
       </w:pPr>
@@ -918,6 +1194,7 @@
       <w:r>
         <w:rPr>
           <w:noProof/>
+          <w:lang w:val="en-US"/>
         </w:rPr>
         <w:lastRenderedPageBreak/>
         <w:drawing>
@@ -980,6 +1257,7 @@
       <w:r>
         <w:rPr>
           <w:noProof/>
+          <w:lang w:val="en-US"/>
         </w:rPr>
         <w:lastRenderedPageBreak/>
         <w:drawing>
@@ -1043,7 +1321,7 @@
 </file>
 
 <file path=word/endnotes.xml><?xml version="1.0" encoding="utf-8"?>
-<w:endnotes xmlns:wpc="http://schemas.microsoft.com/office/word/2010/wordprocessingCanvas" xmlns:cx="http://schemas.microsoft.com/office/drawing/2014/chartex" xmlns:cx1="http://schemas.microsoft.com/office/drawing/2015/9/8/chartex" xmlns:cx2="http://schemas.microsoft.com/office/drawing/2015/10/21/chartex" xmlns:cx3="http://schemas.microsoft.com/office/drawing/2016/5/9/chartex" xmlns:cx4="http://schemas.microsoft.com/office/drawing/2016/5/10/chartex" xmlns:cx5="http://schemas.microsoft.com/office/drawing/2016/5/11/chartex" xmlns:cx6="http://schemas.microsoft.com/office/drawing/2016/5/12/chartex" xmlns:cx7="http://schemas.microsoft.com/office/drawing/2016/5/13/chartex" xmlns:cx8="http://schemas.microsoft.com/office/drawing/2016/5/14/chartex" xmlns:mc="http://schemas.openxmlformats.org/markup-compatibility/2006" xmlns:aink="http://schemas.microsoft.com/office/drawing/2016/ink" xmlns:am3d="http://schemas.microsoft.com/office/drawing/2017/model3d" xmlns:o="urn:schemas-microsoft-com:office:office" xmlns:oel="http://schemas.microsoft.com/office/2019/extlst" xmlns:r="http://schemas.openxmlformats.org/officeDocument/2006/relationships" xmlns:m="http://schemas.openxmlformats.org/officeDocument/2006/math" xmlns:v="urn:schemas-microsoft-com:vml" xmlns:wp14="http://schemas.microsoft.com/office/word/2010/wordprocessingDrawing" xmlns:wp="http://schemas.openxmlformats.org/drawingml/2006/wordprocessingDrawing" xmlns:w10="urn:schemas-microsoft-com:office:word" xmlns:w="http://schemas.openxmlformats.org/wordprocessingml/2006/main" xmlns:w14="http://schemas.microsoft.com/office/word/2010/wordml" xmlns:w15="http://schemas.microsoft.com/office/word/2012/wordml" xmlns:w16cex="http://schemas.microsoft.com/office/word/2018/wordml/cex" xmlns:w16cid="http://schemas.microsoft.com/office/word/2016/wordml/cid" xmlns:w16="http://schemas.microsoft.com/office/word/2018/wordml" xmlns:w16du="http://schemas.microsoft.com/office/word/2023/wordml/word16du" xmlns:w16sdtdh="http://schemas.microsoft.com/office/word/2020/wordml/sdtdatahash" xmlns:w16se="http://schemas.microsoft.com/office/word/2015/wordml/symex" xmlns:wpg="http://schemas.microsoft.com/office/word/2010/wordprocessingGroup" xmlns:wpi="http://schemas.microsoft.com/office/word/2010/wordprocessingInk" xmlns:wne="http://schemas.microsoft.com/office/word/2006/wordml" xmlns:wps="http://schemas.microsoft.com/office/word/2010/wordprocessingShape" mc:Ignorable="w14 w15 w16se w16cid w16 w16cex w16sdtdh w16du wp14">
+<w:endnotes xmlns:wpc="http://schemas.microsoft.com/office/word/2010/wordprocessingCanvas" xmlns:cx="http://schemas.microsoft.com/office/drawing/2014/chartex" xmlns:mc="http://schemas.openxmlformats.org/markup-compatibility/2006" xmlns:o="urn:schemas-microsoft-com:office:office" xmlns:r="http://schemas.openxmlformats.org/officeDocument/2006/relationships" xmlns:m="http://schemas.openxmlformats.org/officeDocument/2006/math" xmlns:v="urn:schemas-microsoft-com:vml" xmlns:wp14="http://schemas.microsoft.com/office/word/2010/wordprocessingDrawing" xmlns:wp="http://schemas.openxmlformats.org/drawingml/2006/wordprocessingDrawing" xmlns:w10="urn:schemas-microsoft-com:office:word" xmlns:w="http://schemas.openxmlformats.org/wordprocessingml/2006/main" xmlns:w14="http://schemas.microsoft.com/office/word/2010/wordml" xmlns:w15="http://schemas.microsoft.com/office/word/2012/wordml" xmlns:w16se="http://schemas.microsoft.com/office/word/2015/wordml/symex" xmlns:wpg="http://schemas.microsoft.com/office/word/2010/wordprocessingGroup" xmlns:wpi="http://schemas.microsoft.com/office/word/2010/wordprocessingInk" xmlns:wne="http://schemas.microsoft.com/office/word/2006/wordml" xmlns:wps="http://schemas.microsoft.com/office/word/2010/wordprocessingShape" mc:Ignorable="w14 w15 w16se wp14">
   <w:endnote w:type="separator" w:id="-1">
     <w:p>
       <w:pPr>
@@ -1068,7 +1346,7 @@
 </file>
 
 <file path=word/footnotes.xml><?xml version="1.0" encoding="utf-8"?>
-<w:footnotes xmlns:wpc="http://schemas.microsoft.com/office/word/2010/wordprocessingCanvas" xmlns:cx="http://schemas.microsoft.com/office/drawing/2014/chartex" xmlns:cx1="http://schemas.microsoft.com/office/drawing/2015/9/8/chartex" xmlns:cx2="http://schemas.microsoft.com/office/drawing/2015/10/21/chartex" xmlns:cx3="http://schemas.microsoft.com/office/drawing/2016/5/9/chartex" xmlns:cx4="http://schemas.microsoft.com/office/drawing/2016/5/10/chartex" xmlns:cx5="http://schemas.microsoft.com/office/drawing/2016/5/11/chartex" xmlns:cx6="http://schemas.microsoft.com/office/drawing/2016/5/12/chartex" xmlns:cx7="http://schemas.microsoft.com/office/drawing/2016/5/13/chartex" xmlns:cx8="http://schemas.microsoft.com/office/drawing/2016/5/14/chartex" xmlns:mc="http://schemas.openxmlformats.org/markup-compatibility/2006" xmlns:aink="http://schemas.microsoft.com/office/drawing/2016/ink" xmlns:am3d="http://schemas.microsoft.com/office/drawing/2017/model3d" xmlns:o="urn:schemas-microsoft-com:office:office" xmlns:oel="http://schemas.microsoft.com/office/2019/extlst" xmlns:r="http://schemas.openxmlformats.org/officeDocument/2006/relationships" xmlns:m="http://schemas.openxmlformats.org/officeDocument/2006/math" xmlns:v="urn:schemas-microsoft-com:vml" xmlns:wp14="http://schemas.microsoft.com/office/word/2010/wordprocessingDrawing" xmlns:wp="http://schemas.openxmlformats.org/drawingml/2006/wordprocessingDrawing" xmlns:w10="urn:schemas-microsoft-com:office:word" xmlns:w="http://schemas.openxmlformats.org/wordprocessingml/2006/main" xmlns:w14="http://schemas.microsoft.com/office/word/2010/wordml" xmlns:w15="http://schemas.microsoft.com/office/word/2012/wordml" xmlns:w16cex="http://schemas.microsoft.com/office/word/2018/wordml/cex" xmlns:w16cid="http://schemas.microsoft.com/office/word/2016/wordml/cid" xmlns:w16="http://schemas.microsoft.com/office/word/2018/wordml" xmlns:w16du="http://schemas.microsoft.com/office/word/2023/wordml/word16du" xmlns:w16sdtdh="http://schemas.microsoft.com/office/word/2020/wordml/sdtdatahash" xmlns:w16se="http://schemas.microsoft.com/office/word/2015/wordml/symex" xmlns:wpg="http://schemas.microsoft.com/office/word/2010/wordprocessingGroup" xmlns:wpi="http://schemas.microsoft.com/office/word/2010/wordprocessingInk" xmlns:wne="http://schemas.microsoft.com/office/word/2006/wordml" xmlns:wps="http://schemas.microsoft.com/office/word/2010/wordprocessingShape" mc:Ignorable="w14 w15 w16se w16cid w16 w16cex w16sdtdh w16du wp14">
+<w:footnotes xmlns:wpc="http://schemas.microsoft.com/office/word/2010/wordprocessingCanvas" xmlns:cx="http://schemas.microsoft.com/office/drawing/2014/chartex" xmlns:mc="http://schemas.openxmlformats.org/markup-compatibility/2006" xmlns:o="urn:schemas-microsoft-com:office:office" xmlns:r="http://schemas.openxmlformats.org/officeDocument/2006/relationships" xmlns:m="http://schemas.openxmlformats.org/officeDocument/2006/math" xmlns:v="urn:schemas-microsoft-com:vml" xmlns:wp14="http://schemas.microsoft.com/office/word/2010/wordprocessingDrawing" xmlns:wp="http://schemas.openxmlformats.org/drawingml/2006/wordprocessingDrawing" xmlns:w10="urn:schemas-microsoft-com:office:word" xmlns:w="http://schemas.openxmlformats.org/wordprocessingml/2006/main" xmlns:w14="http://schemas.microsoft.com/office/word/2010/wordml" xmlns:w15="http://schemas.microsoft.com/office/word/2012/wordml" xmlns:w16se="http://schemas.microsoft.com/office/word/2015/wordml/symex" xmlns:wpg="http://schemas.microsoft.com/office/word/2010/wordprocessingGroup" xmlns:wpi="http://schemas.microsoft.com/office/word/2010/wordprocessingInk" xmlns:wne="http://schemas.microsoft.com/office/word/2006/wordml" xmlns:wps="http://schemas.microsoft.com/office/word/2010/wordprocessingShape" mc:Ignorable="w14 w15 w16se wp14">
   <w:footnote w:type="separator" w:id="-1">
     <w:p>
       <w:pPr>
@@ -1093,7 +1371,7 @@
 </file>
 
 <file path=word/numbering.xml><?xml version="1.0" encoding="utf-8"?>
-<w:numbering xmlns:wpc="http://schemas.microsoft.com/office/word/2010/wordprocessingCanvas" xmlns:cx="http://schemas.microsoft.com/office/drawing/2014/chartex" xmlns:cx1="http://schemas.microsoft.com/office/drawing/2015/9/8/chartex" xmlns:cx2="http://schemas.microsoft.com/office/drawing/2015/10/21/chartex" xmlns:cx3="http://schemas.microsoft.com/office/drawing/2016/5/9/chartex" xmlns:cx4="http://schemas.microsoft.com/office/drawing/2016/5/10/chartex" xmlns:cx5="http://schemas.microsoft.com/office/drawing/2016/5/11/chartex" xmlns:cx6="http://schemas.microsoft.com/office/drawing/2016/5/12/chartex" xmlns:cx7="http://schemas.microsoft.com/office/drawing/2016/5/13/chartex" xmlns:cx8="http://schemas.microsoft.com/office/drawing/2016/5/14/chartex" xmlns:mc="http://schemas.openxmlformats.org/markup-compatibility/2006" xmlns:aink="http://schemas.microsoft.com/office/drawing/2016/ink" xmlns:am3d="http://schemas.microsoft.com/office/drawing/2017/model3d" xmlns:o="urn:schemas-microsoft-com:office:office" xmlns:oel="http://schemas.microsoft.com/office/2019/extlst" xmlns:r="http://schemas.openxmlformats.org/officeDocument/2006/relationships" xmlns:m="http://schemas.openxmlformats.org/officeDocument/2006/math" xmlns:v="urn:schemas-microsoft-com:vml" xmlns:wp14="http://schemas.microsoft.com/office/word/2010/wordprocessingDrawing" xmlns:wp="http://schemas.openxmlformats.org/drawingml/2006/wordprocessingDrawing" xmlns:w10="urn:schemas-microsoft-com:office:word" xmlns:w="http://schemas.openxmlformats.org/wordprocessingml/2006/main" xmlns:w14="http://schemas.microsoft.com/office/word/2010/wordml" xmlns:w15="http://schemas.microsoft.com/office/word/2012/wordml" xmlns:w16cex="http://schemas.microsoft.com/office/word/2018/wordml/cex" xmlns:w16cid="http://schemas.microsoft.com/office/word/2016/wordml/cid" xmlns:w16="http://schemas.microsoft.com/office/word/2018/wordml" xmlns:w16du="http://schemas.microsoft.com/office/word/2023/wordml/word16du" xmlns:w16sdtdh="http://schemas.microsoft.com/office/word/2020/wordml/sdtdatahash" xmlns:w16se="http://schemas.microsoft.com/office/word/2015/wordml/symex" xmlns:wpg="http://schemas.microsoft.com/office/word/2010/wordprocessingGroup" xmlns:wpi="http://schemas.microsoft.com/office/word/2010/wordprocessingInk" xmlns:wne="http://schemas.microsoft.com/office/word/2006/wordml" xmlns:wps="http://schemas.microsoft.com/office/word/2010/wordprocessingShape" mc:Ignorable="w14 w15 w16se w16cid w16 w16cex w16sdtdh w16du wp14">
+<w:numbering xmlns:wpc="http://schemas.microsoft.com/office/word/2010/wordprocessingCanvas" xmlns:cx="http://schemas.microsoft.com/office/drawing/2014/chartex" xmlns:mc="http://schemas.openxmlformats.org/markup-compatibility/2006" xmlns:o="urn:schemas-microsoft-com:office:office" xmlns:r="http://schemas.openxmlformats.org/officeDocument/2006/relationships" xmlns:m="http://schemas.openxmlformats.org/officeDocument/2006/math" xmlns:v="urn:schemas-microsoft-com:vml" xmlns:wp14="http://schemas.microsoft.com/office/word/2010/wordprocessingDrawing" xmlns:wp="http://schemas.openxmlformats.org/drawingml/2006/wordprocessingDrawing" xmlns:w10="urn:schemas-microsoft-com:office:word" xmlns:w="http://schemas.openxmlformats.org/wordprocessingml/2006/main" xmlns:w14="http://schemas.microsoft.com/office/word/2010/wordml" xmlns:w15="http://schemas.microsoft.com/office/word/2012/wordml" xmlns:w16se="http://schemas.microsoft.com/office/word/2015/wordml/symex" xmlns:wpg="http://schemas.microsoft.com/office/word/2010/wordprocessingGroup" xmlns:wpi="http://schemas.microsoft.com/office/word/2010/wordprocessingInk" xmlns:wne="http://schemas.microsoft.com/office/word/2006/wordml" xmlns:wps="http://schemas.microsoft.com/office/word/2010/wordprocessingShape" mc:Ignorable="w14 w15 w16se wp14">
   <w:abstractNum w:abstractNumId="0" w15:restartNumberingAfterBreak="0">
     <w:nsid w:val="75FE4FD6"/>
     <w:multiLevelType w:val="multilevel"/>
@@ -1207,14 +1485,14 @@
       </w:pPr>
     </w:lvl>
   </w:abstractNum>
-  <w:num w:numId="1" w16cid:durableId="316501496">
+  <w:num w:numId="1">
     <w:abstractNumId w:val="0"/>
   </w:num>
 </w:numbering>
 </file>
 
 <file path=word/styles.xml><?xml version="1.0" encoding="utf-8"?>
-<w:styles xmlns:mc="http://schemas.openxmlformats.org/markup-compatibility/2006" xmlns:r="http://schemas.openxmlformats.org/officeDocument/2006/relationships" xmlns:w="http://schemas.openxmlformats.org/wordprocessingml/2006/main" xmlns:w14="http://schemas.microsoft.com/office/word/2010/wordml" xmlns:w15="http://schemas.microsoft.com/office/word/2012/wordml" xmlns:w16cex="http://schemas.microsoft.com/office/word/2018/wordml/cex" xmlns:w16cid="http://schemas.microsoft.com/office/word/2016/wordml/cid" xmlns:w16="http://schemas.microsoft.com/office/word/2018/wordml" xmlns:w16du="http://schemas.microsoft.com/office/word/2023/wordml/word16du" xmlns:w16sdtdh="http://schemas.microsoft.com/office/word/2020/wordml/sdtdatahash" xmlns:w16se="http://schemas.microsoft.com/office/word/2015/wordml/symex" mc:Ignorable="w14 w15 w16se w16cid w16 w16cex w16sdtdh w16du">
+<w:styles xmlns:mc="http://schemas.openxmlformats.org/markup-compatibility/2006" xmlns:r="http://schemas.openxmlformats.org/officeDocument/2006/relationships" xmlns:w="http://schemas.openxmlformats.org/wordprocessingml/2006/main" xmlns:w14="http://schemas.microsoft.com/office/word/2010/wordml" xmlns:w15="http://schemas.microsoft.com/office/word/2012/wordml" xmlns:w16se="http://schemas.microsoft.com/office/word/2015/wordml/symex" mc:Ignorable="w14 w15 w16se">
   <w:docDefaults>
     <w:rPrDefault>
       <w:rPr>
@@ -1232,7 +1510,7 @@
       </w:pPr>
     </w:pPrDefault>
   </w:docDefaults>
-  <w:latentStyles w:defLockedState="0" w:defUIPriority="99" w:defSemiHidden="0" w:defUnhideWhenUsed="0" w:defQFormat="0" w:count="376">
+  <w:latentStyles w:defLockedState="0" w:defUIPriority="99" w:defSemiHidden="0" w:defUnhideWhenUsed="0" w:defQFormat="0" w:count="371">
     <w:lsdException w:name="Normal" w:uiPriority="0" w:qFormat="1"/>
     <w:lsdException w:name="heading 1" w:uiPriority="9" w:qFormat="1"/>
     <w:lsdException w:name="heading 2" w:semiHidden="1" w:uiPriority="9" w:unhideWhenUsed="1" w:qFormat="1"/>
@@ -1604,11 +1882,6 @@
     <w:lsdException w:name="List Table 5 Dark Accent 6" w:uiPriority="50"/>
     <w:lsdException w:name="List Table 6 Colorful Accent 6" w:uiPriority="51"/>
     <w:lsdException w:name="List Table 7 Colorful Accent 6" w:uiPriority="52"/>
-    <w:lsdException w:name="Mention" w:semiHidden="1" w:unhideWhenUsed="1"/>
-    <w:lsdException w:name="Smart Hyperlink" w:semiHidden="1" w:unhideWhenUsed="1"/>
-    <w:lsdException w:name="Hashtag" w:semiHidden="1" w:unhideWhenUsed="1"/>
-    <w:lsdException w:name="Unresolved Mention" w:semiHidden="1" w:unhideWhenUsed="1"/>
-    <w:lsdException w:name="Smart Link" w:semiHidden="1" w:unhideWhenUsed="1"/>
   </w:latentStyles>
   <w:style w:type="paragraph" w:default="1" w:styleId="Normal">
     <w:name w:val="Normal"/>
@@ -1814,6 +2087,7 @@
   <w:style w:type="character" w:default="1" w:styleId="Fuentedeprrafopredeter">
     <w:name w:val="Default Paragraph Font"/>
     <w:uiPriority w:val="1"/>
+    <w:semiHidden/>
     <w:unhideWhenUsed/>
   </w:style>
   <w:style w:type="table" w:default="1" w:styleId="Tablanormal">
@@ -2145,7 +2419,7 @@
       <w:u w:val="single"/>
     </w:rPr>
   </w:style>
-  <w:style w:type="character" w:styleId="Mencinsinresolver">
+  <w:style w:type="character" w:customStyle="1" w:styleId="UnresolvedMention">
     <w:name w:val="Unresolved Mention"/>
     <w:basedOn w:val="Fuentedeprrafopredeter"/>
     <w:uiPriority w:val="99"/>
@@ -2504,7 +2778,7 @@
 </file>
 
 <file path=customXml/itemProps1.xml><?xml version="1.0" encoding="utf-8"?>
-<ds:datastoreItem xmlns:ds="http://schemas.openxmlformats.org/officeDocument/2006/customXml" ds:itemID="{CC296A26-F7D0-48A2-91ED-49FA1D616303}">
+<ds:datastoreItem xmlns:ds="http://schemas.openxmlformats.org/officeDocument/2006/customXml" ds:itemID="{D24B975B-E1BB-46EB-8F92-FCCCBB82D4E8}">
   <ds:schemaRefs>
     <ds:schemaRef ds:uri="http://schemas.openxmlformats.org/officeDocument/2006/bibliography"/>
   </ds:schemaRefs>

</xml_diff>

<commit_message>
modificado informe del proyecto
</commit_message>
<xml_diff>
--- a/documentacion/INFORME DE PROYECTO.docx
+++ b/documentacion/INFORME DE PROYECTO.docx
@@ -998,6 +998,14 @@
         </w:rPr>
         <w:t>proveedores</w:t>
       </w:r>
+      <w:r>
+        <w:rPr>
+          <w:rStyle w:val="Ttulo2Car"/>
+        </w:rPr>
+        <w:t xml:space="preserve"> (pendiente)</w:t>
+      </w:r>
+      <w:bookmarkStart w:id="0" w:name="_GoBack"/>
+      <w:bookmarkEnd w:id="0"/>
     </w:p>
     <w:p>
       <w:pPr>
@@ -1156,8 +1164,6 @@
         </w:rPr>
         <w:t>Este apartado es bastante sencillo. Se encarga de que en caso de haber algun tipo de devolucion, se descuente del inventario de insumos o por el contrario, se sume en el inventario de productos.</w:t>
       </w:r>
-      <w:bookmarkStart w:id="0" w:name="_GoBack"/>
-      <w:bookmarkEnd w:id="0"/>
     </w:p>
     <w:p>
       <w:pPr>
@@ -2778,7 +2784,7 @@
 </file>
 
 <file path=customXml/itemProps1.xml><?xml version="1.0" encoding="utf-8"?>
-<ds:datastoreItem xmlns:ds="http://schemas.openxmlformats.org/officeDocument/2006/customXml" ds:itemID="{D24B975B-E1BB-46EB-8F92-FCCCBB82D4E8}">
+<ds:datastoreItem xmlns:ds="http://schemas.openxmlformats.org/officeDocument/2006/customXml" ds:itemID="{5781496A-EB72-4F41-BA80-C7B6B8EEB6EF}">
   <ds:schemaRefs>
     <ds:schemaRef ds:uri="http://schemas.openxmlformats.org/officeDocument/2006/bibliography"/>
   </ds:schemaRefs>

</xml_diff>